<commit_message>
finished Add Tests, waiting for feedback before moving forward
</commit_message>
<xml_diff>
--- a/6_Custom_List_Class_User_Stories.docx
+++ b/6_Custom_List_Class_User_Stories.docx
@@ -11,8 +11,6 @@
           <w:highlight w:val="yellow"/>
         </w:rPr>
       </w:pPr>
-      <w:bookmarkStart w:id="0" w:name="_GoBack"/>
-      <w:bookmarkEnd w:id="0"/>
       <w:r>
         <w:rPr>
           <w:rFonts w:ascii="Calibri" w:hAnsi="Calibri"/>
@@ -146,13 +144,15 @@
         <w:rPr>
           <w:rFonts w:ascii="Calibri" w:hAnsi="Calibri"/>
           <w:color w:val="000000"/>
-        </w:rPr>
-      </w:pPr>
-      <w:r>
-        <w:rPr>
-          <w:rFonts w:ascii="Calibri" w:hAnsi="Calibri"/>
-          <w:b/>
-          <w:color w:val="000000"/>
+          <w:highlight w:val="yellow"/>
+        </w:rPr>
+      </w:pPr>
+      <w:r>
+        <w:rPr>
+          <w:rFonts w:ascii="Calibri" w:hAnsi="Calibri"/>
+          <w:b/>
+          <w:color w:val="000000"/>
+          <w:highlight w:val="yellow"/>
         </w:rPr>
         <w:t xml:space="preserve">(20 points) </w:t>
       </w:r>
@@ -160,6 +160,7 @@
         <w:rPr>
           <w:rFonts w:ascii="Calibri" w:hAnsi="Calibri"/>
           <w:color w:val="000000"/>
+          <w:highlight w:val="yellow"/>
         </w:rPr>
         <w:t>As a developer, I want to use Test Driven Development (TDD), so that I can write tests for my methods to pass to ensure proper functionality within my application.</w:t>
       </w:r>
@@ -167,18 +168,28 @@
         <w:rPr>
           <w:rFonts w:ascii="Calibri" w:hAnsi="Calibri"/>
           <w:color w:val="000000"/>
+          <w:highlight w:val="yellow"/>
         </w:rPr>
         <w:t xml:space="preserve"> There needs to be several tests per method.</w:t>
       </w:r>
     </w:p>
     <w:p>
-      <w:r>
-        <w:rPr>
-          <w:b/>
+      <w:pPr>
+        <w:rPr>
+          <w:highlight w:val="yellow"/>
+        </w:rPr>
+      </w:pPr>
+      <w:r>
+        <w:rPr>
+          <w:b/>
+          <w:highlight w:val="yellow"/>
         </w:rPr>
         <w:t xml:space="preserve">(5 points): </w:t>
       </w:r>
       <w:r>
+        <w:rPr>
+          <w:highlight w:val="yellow"/>
+        </w:rPr>
         <w:t>As a developer, I want to make good, consistent commits.</w:t>
       </w:r>
     </w:p>
@@ -187,13 +198,15 @@
         <w:rPr>
           <w:rFonts w:ascii="Calibri" w:hAnsi="Calibri"/>
           <w:color w:val="000000"/>
-        </w:rPr>
-      </w:pPr>
-      <w:r>
-        <w:rPr>
-          <w:rFonts w:ascii="Calibri" w:hAnsi="Calibri"/>
-          <w:b/>
-          <w:color w:val="000000"/>
+          <w:highlight w:val="yellow"/>
+        </w:rPr>
+      </w:pPr>
+      <w:r>
+        <w:rPr>
+          <w:rFonts w:ascii="Calibri" w:hAnsi="Calibri"/>
+          <w:b/>
+          <w:color w:val="000000"/>
+          <w:highlight w:val="yellow"/>
         </w:rPr>
         <w:t>(10 points):</w:t>
       </w:r>
@@ -201,6 +214,7 @@
         <w:rPr>
           <w:rFonts w:ascii="Calibri" w:hAnsi="Calibri"/>
           <w:color w:val="000000"/>
+          <w:highlight w:val="yellow"/>
         </w:rPr>
         <w:t xml:space="preserve"> </w:t>
       </w:r>
@@ -208,6 +222,7 @@
         <w:rPr>
           <w:rFonts w:ascii="Calibri" w:hAnsi="Calibri"/>
           <w:color w:val="000000"/>
+          <w:highlight w:val="yellow"/>
         </w:rPr>
         <w:t xml:space="preserve">As a </w:t>
       </w:r>
@@ -215,6 +230,7 @@
         <w:rPr>
           <w:rFonts w:ascii="Calibri" w:hAnsi="Calibri"/>
           <w:color w:val="000000"/>
+          <w:highlight w:val="yellow"/>
         </w:rPr>
         <w:t>developer</w:t>
       </w:r>
@@ -222,6 +238,7 @@
         <w:rPr>
           <w:rFonts w:ascii="Calibri" w:hAnsi="Calibri"/>
           <w:color w:val="000000"/>
+          <w:highlight w:val="yellow"/>
         </w:rPr>
         <w:t>, I want to use a custom-built list class that stores its values in an array, so that I can store any data type in my collection.</w:t>
       </w:r>
@@ -231,13 +248,15 @@
         <w:rPr>
           <w:rFonts w:ascii="Calibri" w:hAnsi="Calibri"/>
           <w:color w:val="000000"/>
-        </w:rPr>
-      </w:pPr>
-      <w:r>
-        <w:rPr>
-          <w:rFonts w:ascii="Calibri" w:hAnsi="Calibri"/>
-          <w:b/>
-          <w:color w:val="000000"/>
+          <w:highlight w:val="yellow"/>
+        </w:rPr>
+      </w:pPr>
+      <w:r>
+        <w:rPr>
+          <w:rFonts w:ascii="Calibri" w:hAnsi="Calibri"/>
+          <w:b/>
+          <w:color w:val="000000"/>
+          <w:highlight w:val="yellow"/>
         </w:rPr>
         <w:t>(10 points):</w:t>
       </w:r>
@@ -245,6 +264,7 @@
         <w:rPr>
           <w:rFonts w:ascii="Calibri" w:hAnsi="Calibri"/>
           <w:color w:val="000000"/>
+          <w:highlight w:val="yellow"/>
         </w:rPr>
         <w:t xml:space="preserve"> As a developer, I want a </w:t>
       </w:r>
@@ -252,6 +272,7 @@
         <w:rPr>
           <w:rFonts w:ascii="Calibri" w:hAnsi="Calibri"/>
           <w:color w:val="000000"/>
+          <w:highlight w:val="yellow"/>
         </w:rPr>
         <w:t xml:space="preserve">read-only </w:t>
       </w:r>
@@ -259,6 +280,7 @@
         <w:rPr>
           <w:rFonts w:ascii="Calibri" w:hAnsi="Calibri"/>
           <w:color w:val="000000"/>
+          <w:highlight w:val="yellow"/>
         </w:rPr>
         <w:t>Count property implemented on the custom-built list class, so that I can get a count of the number of elements in my custom list class instance.</w:t>
       </w:r>
@@ -268,13 +290,15 @@
         <w:rPr>
           <w:rFonts w:ascii="Calibri" w:hAnsi="Calibri"/>
           <w:color w:val="000000"/>
-        </w:rPr>
-      </w:pPr>
-      <w:r>
-        <w:rPr>
-          <w:rFonts w:ascii="Calibri" w:hAnsi="Calibri"/>
-          <w:b/>
-          <w:color w:val="000000"/>
+          <w:highlight w:val="yellow"/>
+        </w:rPr>
+      </w:pPr>
+      <w:r>
+        <w:rPr>
+          <w:rFonts w:ascii="Calibri" w:hAnsi="Calibri"/>
+          <w:b/>
+          <w:color w:val="000000"/>
+          <w:highlight w:val="yellow"/>
         </w:rPr>
         <w:t>(10 points):</w:t>
       </w:r>
@@ -282,6 +306,7 @@
         <w:rPr>
           <w:rFonts w:ascii="Calibri" w:hAnsi="Calibri"/>
           <w:color w:val="000000"/>
+          <w:highlight w:val="yellow"/>
         </w:rPr>
         <w:t xml:space="preserve"> As a developer, I want a Capacity property implemented on the custom-built list class, so that I can publicly see the size of my </w:t>
       </w:r>
@@ -289,6 +314,7 @@
         <w:rPr>
           <w:rFonts w:ascii="Calibri" w:hAnsi="Calibri"/>
           <w:color w:val="000000"/>
+          <w:highlight w:val="yellow"/>
         </w:rPr>
         <w:t>private array</w:t>
       </w:r>
@@ -296,6 +322,7 @@
         <w:rPr>
           <w:rFonts w:ascii="Calibri" w:hAnsi="Calibri"/>
           <w:color w:val="000000"/>
+          <w:highlight w:val="yellow"/>
         </w:rPr>
         <w:t>.</w:t>
       </w:r>
@@ -305,13 +332,15 @@
         <w:rPr>
           <w:rFonts w:ascii="Calibri" w:hAnsi="Calibri"/>
           <w:color w:val="000000"/>
-        </w:rPr>
-      </w:pPr>
-      <w:r>
-        <w:rPr>
-          <w:rFonts w:ascii="Calibri" w:hAnsi="Calibri"/>
-          <w:b/>
-          <w:color w:val="000000"/>
+          <w:highlight w:val="yellow"/>
+        </w:rPr>
+      </w:pPr>
+      <w:r>
+        <w:rPr>
+          <w:rFonts w:ascii="Calibri" w:hAnsi="Calibri"/>
+          <w:b/>
+          <w:color w:val="000000"/>
+          <w:highlight w:val="yellow"/>
         </w:rPr>
         <w:t>(10 points):</w:t>
       </w:r>
@@ -319,6 +348,7 @@
         <w:rPr>
           <w:rFonts w:ascii="Calibri" w:hAnsi="Calibri"/>
           <w:color w:val="000000"/>
+          <w:highlight w:val="yellow"/>
         </w:rPr>
         <w:t xml:space="preserve"> As a developer, I want to create a C# index</w:t>
       </w:r>
@@ -326,6 +356,7 @@
         <w:rPr>
           <w:rFonts w:ascii="Calibri" w:hAnsi="Calibri"/>
           <w:color w:val="000000"/>
+          <w:highlight w:val="yellow"/>
         </w:rPr>
         <w:t>er</w:t>
       </w:r>
@@ -333,6 +364,7 @@
         <w:rPr>
           <w:rFonts w:ascii="Calibri" w:hAnsi="Calibri"/>
           <w:color w:val="000000"/>
+          <w:highlight w:val="yellow"/>
         </w:rPr>
         <w:t xml:space="preserve"> so that I can make the objects in my list accessible via index.</w:t>
       </w:r>
@@ -340,6 +372,7 @@
         <w:rPr>
           <w:rFonts w:ascii="Calibri" w:hAnsi="Calibri"/>
           <w:color w:val="000000"/>
+          <w:highlight w:val="yellow"/>
         </w:rPr>
         <w:t xml:space="preserve"> I want to properly ensure that a user cannot access an </w:t>
       </w:r>
@@ -347,6 +380,7 @@
         <w:rPr>
           <w:rFonts w:ascii="Calibri" w:hAnsi="Calibri"/>
           <w:color w:val="000000"/>
+          <w:highlight w:val="yellow"/>
         </w:rPr>
         <w:t>out-of-bounds index.</w:t>
       </w:r>
@@ -356,13 +390,15 @@
         <w:rPr>
           <w:rFonts w:ascii="Calibri" w:hAnsi="Calibri"/>
           <w:color w:val="000000"/>
-        </w:rPr>
-      </w:pPr>
-      <w:r>
-        <w:rPr>
-          <w:rFonts w:ascii="Calibri" w:hAnsi="Calibri"/>
-          <w:b/>
-          <w:color w:val="000000"/>
+          <w:highlight w:val="yellow"/>
+        </w:rPr>
+      </w:pPr>
+      <w:r>
+        <w:rPr>
+          <w:rFonts w:ascii="Calibri" w:hAnsi="Calibri"/>
+          <w:b/>
+          <w:color w:val="000000"/>
+          <w:highlight w:val="yellow"/>
         </w:rPr>
         <w:t>(10 points):</w:t>
       </w:r>
@@ -370,6 +406,7 @@
         <w:rPr>
           <w:rFonts w:ascii="Calibri" w:hAnsi="Calibri"/>
           <w:color w:val="000000"/>
+          <w:highlight w:val="yellow"/>
         </w:rPr>
         <w:t xml:space="preserve"> As a developer, I want the ability to add an object to an instance of my custom-built list class by imitating the C# </w:t>
       </w:r>
@@ -378,6 +415,7 @@
         <w:rPr>
           <w:rFonts w:ascii="Calibri" w:hAnsi="Calibri"/>
           <w:color w:val="000000"/>
+          <w:highlight w:val="yellow"/>
         </w:rPr>
         <w:t>Add(</w:t>
       </w:r>
@@ -386,6 +424,7 @@
         <w:rPr>
           <w:rFonts w:ascii="Calibri" w:hAnsi="Calibri"/>
           <w:color w:val="000000"/>
+          <w:highlight w:val="yellow"/>
         </w:rPr>
         <w:t>) method.</w:t>
       </w:r>
@@ -395,13 +434,15 @@
         <w:rPr>
           <w:rFonts w:ascii="Calibri" w:hAnsi="Calibri"/>
           <w:color w:val="000000"/>
-        </w:rPr>
-      </w:pPr>
-      <w:r>
-        <w:rPr>
-          <w:rFonts w:ascii="Calibri" w:hAnsi="Calibri"/>
-          <w:b/>
-          <w:color w:val="000000"/>
+          <w:highlight w:val="yellow"/>
+        </w:rPr>
+      </w:pPr>
+      <w:r>
+        <w:rPr>
+          <w:rFonts w:ascii="Calibri" w:hAnsi="Calibri"/>
+          <w:b/>
+          <w:color w:val="000000"/>
+          <w:highlight w:val="yellow"/>
         </w:rPr>
         <w:t>(10 points):</w:t>
       </w:r>
@@ -409,6 +450,7 @@
         <w:rPr>
           <w:rFonts w:ascii="Calibri" w:hAnsi="Calibri"/>
           <w:color w:val="000000"/>
+          <w:highlight w:val="yellow"/>
         </w:rPr>
         <w:t xml:space="preserve"> As a developer, I want the ability to remove an object from an instance of my custom-built list class by imitating the C# </w:t>
       </w:r>
@@ -417,6 +459,7 @@
         <w:rPr>
           <w:rFonts w:ascii="Calibri" w:hAnsi="Calibri"/>
           <w:color w:val="000000"/>
+          <w:highlight w:val="yellow"/>
         </w:rPr>
         <w:t>Remove(</w:t>
       </w:r>
@@ -425,6 +468,7 @@
         <w:rPr>
           <w:rFonts w:ascii="Calibri" w:hAnsi="Calibri"/>
           <w:color w:val="000000"/>
+          <w:highlight w:val="yellow"/>
         </w:rPr>
         <w:t>) method.</w:t>
       </w:r>
@@ -434,13 +478,15 @@
         <w:rPr>
           <w:rFonts w:ascii="Calibri" w:hAnsi="Calibri"/>
           <w:color w:val="000000"/>
-        </w:rPr>
-      </w:pPr>
-      <w:r>
-        <w:rPr>
-          <w:rFonts w:ascii="Calibri" w:hAnsi="Calibri"/>
-          <w:b/>
-          <w:color w:val="000000"/>
+          <w:highlight w:val="yellow"/>
+        </w:rPr>
+      </w:pPr>
+      <w:r>
+        <w:rPr>
+          <w:rFonts w:ascii="Calibri" w:hAnsi="Calibri"/>
+          <w:b/>
+          <w:color w:val="000000"/>
+          <w:highlight w:val="yellow"/>
         </w:rPr>
         <w:t>(10 points):</w:t>
       </w:r>
@@ -448,6 +494,7 @@
         <w:rPr>
           <w:rFonts w:ascii="Calibri" w:hAnsi="Calibri"/>
           <w:color w:val="000000"/>
+          <w:highlight w:val="yellow"/>
         </w:rPr>
         <w:t xml:space="preserve"> </w:t>
       </w:r>
@@ -455,6 +502,7 @@
         <w:rPr>
           <w:rFonts w:ascii="Calibri" w:hAnsi="Calibri"/>
           <w:color w:val="000000"/>
+          <w:highlight w:val="yellow"/>
         </w:rPr>
         <w:t xml:space="preserve">As a </w:t>
       </w:r>
@@ -462,6 +510,7 @@
         <w:rPr>
           <w:rFonts w:ascii="Calibri" w:hAnsi="Calibri"/>
           <w:color w:val="000000"/>
+          <w:highlight w:val="yellow"/>
         </w:rPr>
         <w:t>developer</w:t>
       </w:r>
@@ -469,6 +518,7 @@
         <w:rPr>
           <w:rFonts w:ascii="Calibri" w:hAnsi="Calibri"/>
           <w:color w:val="000000"/>
+          <w:highlight w:val="yellow"/>
         </w:rPr>
         <w:t xml:space="preserve">, I want to be able to override the </w:t>
       </w:r>
@@ -477,6 +527,7 @@
         <w:rPr>
           <w:rFonts w:ascii="Calibri" w:hAnsi="Calibri"/>
           <w:color w:val="000000"/>
+          <w:highlight w:val="yellow"/>
         </w:rPr>
         <w:t>ToString</w:t>
       </w:r>
@@ -485,6 +536,7 @@
         <w:rPr>
           <w:rFonts w:ascii="Calibri" w:hAnsi="Calibri"/>
           <w:color w:val="000000"/>
+          <w:highlight w:val="yellow"/>
         </w:rPr>
         <w:t xml:space="preserve"> method that converts the contents of the custom list to a string.</w:t>
       </w:r>
@@ -492,6 +544,7 @@
         <w:rPr>
           <w:rFonts w:ascii="Calibri" w:hAnsi="Calibri"/>
           <w:color w:val="000000"/>
+          <w:highlight w:val="yellow"/>
         </w:rPr>
         <w:t xml:space="preserve"> HINT: You can </w:t>
       </w:r>
@@ -500,6 +553,7 @@
         <w:rPr>
           <w:rFonts w:ascii="Calibri" w:hAnsi="Calibri"/>
           <w:color w:val="000000"/>
+          <w:highlight w:val="yellow"/>
         </w:rPr>
         <w:t>use .</w:t>
       </w:r>
@@ -508,6 +562,7 @@
         <w:rPr>
           <w:rFonts w:ascii="Calibri" w:hAnsi="Calibri"/>
           <w:color w:val="000000"/>
+          <w:highlight w:val="yellow"/>
         </w:rPr>
         <w:t>ToString</w:t>
       </w:r>
@@ -517,6 +572,7 @@
         <w:rPr>
           <w:rFonts w:ascii="Calibri" w:hAnsi="Calibri"/>
           <w:color w:val="000000"/>
+          <w:highlight w:val="yellow"/>
         </w:rPr>
         <w:t>() inside the method for this</w:t>
       </w:r>
@@ -526,13 +582,15 @@
         <w:rPr>
           <w:rFonts w:ascii="Calibri" w:hAnsi="Calibri"/>
           <w:color w:val="000000"/>
-        </w:rPr>
-      </w:pPr>
-      <w:r>
-        <w:rPr>
-          <w:rFonts w:ascii="Calibri" w:hAnsi="Calibri"/>
-          <w:b/>
-          <w:color w:val="000000"/>
+          <w:highlight w:val="yellow"/>
+        </w:rPr>
+      </w:pPr>
+      <w:r>
+        <w:rPr>
+          <w:rFonts w:ascii="Calibri" w:hAnsi="Calibri"/>
+          <w:b/>
+          <w:color w:val="000000"/>
+          <w:highlight w:val="yellow"/>
         </w:rPr>
         <w:t>(10 points):</w:t>
       </w:r>
@@ -540,6 +598,7 @@
         <w:rPr>
           <w:rFonts w:ascii="Calibri" w:hAnsi="Calibri"/>
           <w:color w:val="000000"/>
+          <w:highlight w:val="yellow"/>
         </w:rPr>
         <w:t xml:space="preserve"> </w:t>
       </w:r>
@@ -547,6 +606,7 @@
         <w:rPr>
           <w:rFonts w:ascii="Calibri" w:hAnsi="Calibri"/>
           <w:color w:val="000000"/>
+          <w:highlight w:val="yellow"/>
         </w:rPr>
         <w:t xml:space="preserve">As a </w:t>
       </w:r>
@@ -554,6 +614,7 @@
         <w:rPr>
           <w:rFonts w:ascii="Calibri" w:hAnsi="Calibri"/>
           <w:color w:val="000000"/>
+          <w:highlight w:val="yellow"/>
         </w:rPr>
         <w:t>developer</w:t>
       </w:r>
@@ -561,6 +622,7 @@
         <w:rPr>
           <w:rFonts w:ascii="Calibri" w:hAnsi="Calibri"/>
           <w:color w:val="000000"/>
+          <w:highlight w:val="yellow"/>
         </w:rPr>
         <w:t>, I want to be able to overload the + operator, so that I can add two instances of the custom list class together.</w:t>
       </w:r>
@@ -575,34 +637,23 @@
         <w:rPr>
           <w:rFonts w:ascii="Calibri" w:hAnsi="Calibri"/>
           <w:color w:val="000000"/>
-        </w:rPr>
-      </w:pPr>
-      <w:r>
-        <w:rPr>
-          <w:rFonts w:ascii="Calibri" w:hAnsi="Calibri"/>
-          <w:color w:val="000000"/>
-        </w:rPr>
-        <w:t xml:space="preserve">List&lt;int&gt; </w:t>
-      </w:r>
-      <w:r>
-        <w:rPr>
-          <w:rFonts w:ascii="Calibri" w:hAnsi="Calibri"/>
-          <w:color w:val="000000"/>
-        </w:rPr>
-        <w:t>one</w:t>
-      </w:r>
-      <w:r>
-        <w:rPr>
-          <w:rFonts w:ascii="Calibri" w:hAnsi="Calibri"/>
-          <w:color w:val="000000"/>
-        </w:rPr>
-        <w:t xml:space="preserve"> = new List&lt;int</w:t>
+          <w:highlight w:val="yellow"/>
+        </w:rPr>
+      </w:pPr>
+      <w:r>
+        <w:rPr>
+          <w:rFonts w:ascii="Calibri" w:hAnsi="Calibri"/>
+          <w:color w:val="000000"/>
+          <w:highlight w:val="yellow"/>
+        </w:rPr>
+        <w:t>List&lt;int&gt; one = new List&lt;int</w:t>
       </w:r>
       <w:proofErr w:type="gramStart"/>
       <w:r>
         <w:rPr>
           <w:rFonts w:ascii="Calibri" w:hAnsi="Calibri"/>
           <w:color w:val="000000"/>
+          <w:highlight w:val="yellow"/>
         </w:rPr>
         <w:t>&gt;(</w:t>
       </w:r>
@@ -611,50 +662,9 @@
         <w:rPr>
           <w:rFonts w:ascii="Calibri" w:hAnsi="Calibri"/>
           <w:color w:val="000000"/>
-        </w:rPr>
-        <w:t>)</w:t>
-      </w:r>
-      <w:r>
-        <w:rPr>
-          <w:rFonts w:ascii="Calibri" w:hAnsi="Calibri"/>
-          <w:color w:val="000000"/>
-        </w:rPr>
-        <w:t xml:space="preserve"> {1,3,5}</w:t>
-      </w:r>
-      <w:r>
-        <w:rPr>
-          <w:rFonts w:ascii="Calibri" w:hAnsi="Calibri"/>
-          <w:color w:val="000000"/>
-        </w:rPr>
-        <w:t xml:space="preserve">; and List&lt;int&gt; </w:t>
-      </w:r>
-      <w:r>
-        <w:rPr>
-          <w:rFonts w:ascii="Calibri" w:hAnsi="Calibri"/>
-          <w:color w:val="000000"/>
-        </w:rPr>
-        <w:t>two</w:t>
-      </w:r>
-      <w:r>
-        <w:rPr>
-          <w:rFonts w:ascii="Calibri" w:hAnsi="Calibri"/>
-          <w:color w:val="000000"/>
-        </w:rPr>
-        <w:t xml:space="preserve"> = new List&lt;int&gt;()</w:t>
-      </w:r>
-      <w:r>
-        <w:rPr>
-          <w:rFonts w:ascii="Calibri" w:hAnsi="Calibri"/>
-          <w:color w:val="000000"/>
-        </w:rPr>
-        <w:t xml:space="preserve"> {2,4,6}</w:t>
-      </w:r>
-      <w:r>
-        <w:rPr>
-          <w:rFonts w:ascii="Calibri" w:hAnsi="Calibri"/>
-          <w:color w:val="000000"/>
-        </w:rPr>
-        <w:t>;</w:t>
+          <w:highlight w:val="yellow"/>
+        </w:rPr>
+        <w:t>) {1,3,5}; and List&lt;int&gt; two = new List&lt;int&gt;() {2,4,6};</w:t>
       </w:r>
     </w:p>
     <w:p>
@@ -667,12 +677,14 @@
         <w:rPr>
           <w:rFonts w:ascii="Calibri" w:hAnsi="Calibri"/>
           <w:color w:val="000000"/>
-        </w:rPr>
-      </w:pPr>
-      <w:r>
-        <w:rPr>
-          <w:rFonts w:ascii="Calibri" w:hAnsi="Calibri"/>
-          <w:color w:val="000000"/>
+          <w:highlight w:val="yellow"/>
+        </w:rPr>
+      </w:pPr>
+      <w:r>
+        <w:rPr>
+          <w:rFonts w:ascii="Calibri" w:hAnsi="Calibri"/>
+          <w:color w:val="000000"/>
+          <w:highlight w:val="yellow"/>
         </w:rPr>
         <w:t>List&lt;int&gt; result = one + two;</w:t>
       </w:r>
@@ -687,12 +699,14 @@
         <w:rPr>
           <w:rFonts w:ascii="Calibri" w:hAnsi="Calibri"/>
           <w:color w:val="000000"/>
-        </w:rPr>
-      </w:pPr>
-      <w:r>
-        <w:rPr>
-          <w:rFonts w:ascii="Calibri" w:hAnsi="Calibri"/>
-          <w:color w:val="000000"/>
+          <w:highlight w:val="yellow"/>
+        </w:rPr>
+      </w:pPr>
+      <w:r>
+        <w:rPr>
+          <w:rFonts w:ascii="Calibri" w:hAnsi="Calibri"/>
+          <w:color w:val="000000"/>
+          <w:highlight w:val="yellow"/>
         </w:rPr>
         <w:t xml:space="preserve">result has </w:t>
       </w:r>
@@ -700,6 +714,7 @@
         <w:rPr>
           <w:rFonts w:ascii="Calibri" w:hAnsi="Calibri"/>
           <w:color w:val="000000"/>
+          <w:highlight w:val="yellow"/>
         </w:rPr>
         <w:t>1,3,5,2,4,6</w:t>
       </w:r>
@@ -709,13 +724,15 @@
         <w:rPr>
           <w:rFonts w:ascii="Calibri" w:hAnsi="Calibri"/>
           <w:color w:val="000000"/>
-        </w:rPr>
-      </w:pPr>
-      <w:r>
-        <w:rPr>
-          <w:rFonts w:ascii="Calibri" w:hAnsi="Calibri"/>
-          <w:b/>
-          <w:color w:val="000000"/>
+          <w:highlight w:val="yellow"/>
+        </w:rPr>
+      </w:pPr>
+      <w:r>
+        <w:rPr>
+          <w:rFonts w:ascii="Calibri" w:hAnsi="Calibri"/>
+          <w:b/>
+          <w:color w:val="000000"/>
+          <w:highlight w:val="yellow"/>
         </w:rPr>
         <w:t>(10 points):</w:t>
       </w:r>
@@ -723,6 +740,7 @@
         <w:rPr>
           <w:rFonts w:ascii="Calibri" w:hAnsi="Calibri"/>
           <w:color w:val="000000"/>
+          <w:highlight w:val="yellow"/>
         </w:rPr>
         <w:t xml:space="preserve"> </w:t>
       </w:r>
@@ -730,6 +748,7 @@
         <w:rPr>
           <w:rFonts w:ascii="Calibri" w:hAnsi="Calibri"/>
           <w:color w:val="000000"/>
+          <w:highlight w:val="yellow"/>
         </w:rPr>
         <w:t xml:space="preserve">As a </w:t>
       </w:r>
@@ -737,6 +756,7 @@
         <w:rPr>
           <w:rFonts w:ascii="Calibri" w:hAnsi="Calibri"/>
           <w:color w:val="000000"/>
+          <w:highlight w:val="yellow"/>
         </w:rPr>
         <w:t>developer</w:t>
       </w:r>
@@ -744,6 +764,7 @@
         <w:rPr>
           <w:rFonts w:ascii="Calibri" w:hAnsi="Calibri"/>
           <w:color w:val="000000"/>
+          <w:highlight w:val="yellow"/>
         </w:rPr>
         <w:t>, I want to be able to overload the – operator, so that I can subtract one instance of a custom list class from another instance of a custom list class.</w:t>
       </w:r>
@@ -758,34 +779,23 @@
         <w:rPr>
           <w:rFonts w:ascii="Calibri" w:hAnsi="Calibri"/>
           <w:color w:val="000000"/>
-        </w:rPr>
-      </w:pPr>
-      <w:r>
-        <w:rPr>
-          <w:rFonts w:ascii="Calibri" w:hAnsi="Calibri"/>
-          <w:color w:val="000000"/>
-        </w:rPr>
-        <w:t xml:space="preserve">List&lt;int&gt; </w:t>
-      </w:r>
-      <w:r>
-        <w:rPr>
-          <w:rFonts w:ascii="Calibri" w:hAnsi="Calibri"/>
-          <w:color w:val="000000"/>
-        </w:rPr>
-        <w:t>one</w:t>
-      </w:r>
-      <w:r>
-        <w:rPr>
-          <w:rFonts w:ascii="Calibri" w:hAnsi="Calibri"/>
-          <w:color w:val="000000"/>
-        </w:rPr>
-        <w:t xml:space="preserve"> = new List&lt;int</w:t>
+          <w:highlight w:val="yellow"/>
+        </w:rPr>
+      </w:pPr>
+      <w:r>
+        <w:rPr>
+          <w:rFonts w:ascii="Calibri" w:hAnsi="Calibri"/>
+          <w:color w:val="000000"/>
+          <w:highlight w:val="yellow"/>
+        </w:rPr>
+        <w:t>List&lt;int&gt; one = new List&lt;int</w:t>
       </w:r>
       <w:proofErr w:type="gramStart"/>
       <w:r>
         <w:rPr>
           <w:rFonts w:ascii="Calibri" w:hAnsi="Calibri"/>
           <w:color w:val="000000"/>
+          <w:highlight w:val="yellow"/>
         </w:rPr>
         <w:t>&gt;(</w:t>
       </w:r>
@@ -794,50 +804,9 @@
         <w:rPr>
           <w:rFonts w:ascii="Calibri" w:hAnsi="Calibri"/>
           <w:color w:val="000000"/>
-        </w:rPr>
-        <w:t>)</w:t>
-      </w:r>
-      <w:r>
-        <w:rPr>
-          <w:rFonts w:ascii="Calibri" w:hAnsi="Calibri"/>
-          <w:color w:val="000000"/>
-        </w:rPr>
-        <w:t xml:space="preserve"> {1,3,5}</w:t>
-      </w:r>
-      <w:r>
-        <w:rPr>
-          <w:rFonts w:ascii="Calibri" w:hAnsi="Calibri"/>
-          <w:color w:val="000000"/>
-        </w:rPr>
-        <w:t xml:space="preserve">; and List&lt;int&gt; </w:t>
-      </w:r>
-      <w:r>
-        <w:rPr>
-          <w:rFonts w:ascii="Calibri" w:hAnsi="Calibri"/>
-          <w:color w:val="000000"/>
-        </w:rPr>
-        <w:t>two</w:t>
-      </w:r>
-      <w:r>
-        <w:rPr>
-          <w:rFonts w:ascii="Calibri" w:hAnsi="Calibri"/>
-          <w:color w:val="000000"/>
-        </w:rPr>
-        <w:t xml:space="preserve"> = new List&lt;int&gt;()</w:t>
-      </w:r>
-      <w:r>
-        <w:rPr>
-          <w:rFonts w:ascii="Calibri" w:hAnsi="Calibri"/>
-          <w:color w:val="000000"/>
-        </w:rPr>
-        <w:t xml:space="preserve"> {2,1,6}</w:t>
-      </w:r>
-      <w:r>
-        <w:rPr>
-          <w:rFonts w:ascii="Calibri" w:hAnsi="Calibri"/>
-          <w:color w:val="000000"/>
-        </w:rPr>
-        <w:t>;</w:t>
+          <w:highlight w:val="yellow"/>
+        </w:rPr>
+        <w:t>) {1,3,5}; and List&lt;int&gt; two = new List&lt;int&gt;() {2,1,6};</w:t>
       </w:r>
     </w:p>
     <w:p>
@@ -850,12 +819,14 @@
         <w:rPr>
           <w:rFonts w:ascii="Calibri" w:hAnsi="Calibri"/>
           <w:color w:val="000000"/>
-        </w:rPr>
-      </w:pPr>
-      <w:r>
-        <w:rPr>
-          <w:rFonts w:ascii="Calibri" w:hAnsi="Calibri"/>
-          <w:color w:val="000000"/>
+          <w:highlight w:val="yellow"/>
+        </w:rPr>
+      </w:pPr>
+      <w:r>
+        <w:rPr>
+          <w:rFonts w:ascii="Calibri" w:hAnsi="Calibri"/>
+          <w:color w:val="000000"/>
+          <w:highlight w:val="yellow"/>
         </w:rPr>
         <w:t>List&lt;int&gt; result = one - two;</w:t>
       </w:r>
@@ -870,12 +841,14 @@
         <w:rPr>
           <w:rFonts w:ascii="Calibri" w:hAnsi="Calibri"/>
           <w:color w:val="000000"/>
-        </w:rPr>
-      </w:pPr>
-      <w:r>
-        <w:rPr>
-          <w:rFonts w:ascii="Calibri" w:hAnsi="Calibri"/>
-          <w:color w:val="000000"/>
+          <w:highlight w:val="yellow"/>
+        </w:rPr>
+      </w:pPr>
+      <w:r>
+        <w:rPr>
+          <w:rFonts w:ascii="Calibri" w:hAnsi="Calibri"/>
+          <w:color w:val="000000"/>
+          <w:highlight w:val="yellow"/>
         </w:rPr>
         <w:t xml:space="preserve">result has </w:t>
       </w:r>
@@ -883,6 +856,7 @@
         <w:rPr>
           <w:rFonts w:ascii="Calibri" w:hAnsi="Calibri"/>
           <w:color w:val="000000"/>
+          <w:highlight w:val="yellow"/>
         </w:rPr>
         <w:t>3,5</w:t>
       </w:r>
@@ -892,38 +866,67 @@
         <w:rPr>
           <w:rFonts w:ascii="Calibri" w:hAnsi="Calibri"/>
           <w:color w:val="000000"/>
-        </w:rPr>
-      </w:pPr>
-      <w:r>
-        <w:rPr>
-          <w:rFonts w:ascii="Calibri" w:hAnsi="Calibri"/>
-          <w:b/>
-          <w:color w:val="000000"/>
+          <w:highlight w:val="yellow"/>
+        </w:rPr>
+      </w:pPr>
+      <w:r>
+        <w:rPr>
+          <w:rFonts w:ascii="Calibri" w:hAnsi="Calibri"/>
+          <w:b/>
+          <w:color w:val="000000"/>
+          <w:highlight w:val="yellow"/>
         </w:rPr>
         <w:lastRenderedPageBreak/>
-        <w:t>(</w:t>
-      </w:r>
-      <w:r>
-        <w:rPr>
-          <w:rFonts w:ascii="Calibri" w:hAnsi="Calibri"/>
-          <w:b/>
-          <w:color w:val="000000"/>
-        </w:rPr>
-        <w:t>5</w:t>
-      </w:r>
-      <w:r>
-        <w:rPr>
-          <w:rFonts w:ascii="Calibri" w:hAnsi="Calibri"/>
-          <w:b/>
-          <w:color w:val="000000"/>
-        </w:rPr>
-        <w:t xml:space="preserve"> points):</w:t>
-      </w:r>
-      <w:r>
-        <w:rPr>
-          <w:rFonts w:ascii="Calibri" w:hAnsi="Calibri"/>
-          <w:b/>
-          <w:color w:val="000000"/>
+        <w:t xml:space="preserve">(5 points): </w:t>
+      </w:r>
+      <w:r>
+        <w:rPr>
+          <w:rFonts w:ascii="Calibri" w:hAnsi="Calibri"/>
+          <w:color w:val="000000"/>
+          <w:highlight w:val="yellow"/>
+        </w:rPr>
+        <w:t xml:space="preserve">As a developer, I want to write documentation in a .txt file that describes the details and functionality of my – operator overload. I want to include details such as “syntax”, “parameters”, “return type”, and an example of it being used, with the output. I want to use the following piece of documentation as a guideline for my own documentation: </w:t>
+      </w:r>
+    </w:p>
+    <w:p>
+      <w:pPr>
+        <w:rPr>
+          <w:rFonts w:ascii="Calibri" w:hAnsi="Calibri"/>
+          <w:color w:val="000000"/>
+          <w:highlight w:val="yellow"/>
+        </w:rPr>
+      </w:pPr>
+      <w:r>
+        <w:rPr>
+          <w:rFonts w:ascii="Calibri" w:hAnsi="Calibri"/>
+          <w:color w:val="000000"/>
+          <w:highlight w:val="yellow"/>
+        </w:rPr>
+        <w:t>https://msdn.microsoft.com/en-us/library/cd666k3e%28v=vs.110%29.aspx?f=255&amp;MSPPError=-2147217396</w:t>
+      </w:r>
+    </w:p>
+    <w:p>
+      <w:pPr>
+        <w:rPr>
+          <w:rFonts w:ascii="Calibri" w:hAnsi="Calibri"/>
+          <w:color w:val="000000"/>
+          <w:highlight w:val="yellow"/>
+        </w:rPr>
+      </w:pPr>
+      <w:r>
+        <w:rPr>
+          <w:rFonts w:ascii="Calibri" w:hAnsi="Calibri"/>
+          <w:b/>
+          <w:color w:val="000000"/>
+          <w:highlight w:val="yellow"/>
+        </w:rPr>
+        <w:t>(10 points):</w:t>
+      </w:r>
+      <w:r>
+        <w:rPr>
+          <w:rFonts w:ascii="Calibri" w:hAnsi="Calibri"/>
+          <w:color w:val="000000"/>
+          <w:highlight w:val="yellow"/>
         </w:rPr>
         <w:t xml:space="preserve"> </w:t>
       </w:r>
@@ -931,51 +934,7 @@
         <w:rPr>
           <w:rFonts w:ascii="Calibri" w:hAnsi="Calibri"/>
           <w:color w:val="000000"/>
-        </w:rPr>
-        <w:t xml:space="preserve">As a developer, I want to write documentation in a .txt file that describes the details and functionality of my – operator overload. I want to include details such as “syntax”, “parameters”, “return type”, and an example of it being used, with the output. I want to use the following piece of documentation as a guideline for my own documentation: </w:t>
-      </w:r>
-    </w:p>
-    <w:p>
-      <w:pPr>
-        <w:rPr>
-          <w:rFonts w:ascii="Calibri" w:hAnsi="Calibri"/>
-          <w:color w:val="000000"/>
-        </w:rPr>
-      </w:pPr>
-      <w:r>
-        <w:rPr>
-          <w:rFonts w:ascii="Calibri" w:hAnsi="Calibri"/>
-          <w:color w:val="000000"/>
-        </w:rPr>
-        <w:t>https://msdn.microsoft.com/en-us/library/cd666k3e%28v=vs.110%29.aspx?f=255&amp;MSPPError=-2147217396</w:t>
-      </w:r>
-    </w:p>
-    <w:p>
-      <w:pPr>
-        <w:rPr>
-          <w:rFonts w:ascii="Calibri" w:hAnsi="Calibri"/>
-          <w:color w:val="000000"/>
-        </w:rPr>
-      </w:pPr>
-      <w:r>
-        <w:rPr>
-          <w:rFonts w:ascii="Calibri" w:hAnsi="Calibri"/>
-          <w:b/>
-          <w:color w:val="000000"/>
-        </w:rPr>
-        <w:t>(10 points):</w:t>
-      </w:r>
-      <w:r>
-        <w:rPr>
-          <w:rFonts w:ascii="Calibri" w:hAnsi="Calibri"/>
-          <w:color w:val="000000"/>
-        </w:rPr>
-        <w:t xml:space="preserve"> </w:t>
-      </w:r>
-      <w:r>
-        <w:rPr>
-          <w:rFonts w:ascii="Calibri" w:hAnsi="Calibri"/>
-          <w:color w:val="000000"/>
+          <w:highlight w:val="yellow"/>
         </w:rPr>
         <w:t xml:space="preserve">As a </w:t>
       </w:r>
@@ -983,6 +942,7 @@
         <w:rPr>
           <w:rFonts w:ascii="Calibri" w:hAnsi="Calibri"/>
           <w:color w:val="000000"/>
+          <w:highlight w:val="yellow"/>
         </w:rPr>
         <w:t>developer</w:t>
       </w:r>
@@ -990,6 +950,7 @@
         <w:rPr>
           <w:rFonts w:ascii="Calibri" w:hAnsi="Calibri"/>
           <w:color w:val="000000"/>
+          <w:highlight w:val="yellow"/>
         </w:rPr>
         <w:t xml:space="preserve">, I want the ability to </w:t>
       </w:r>
@@ -997,6 +958,7 @@
         <w:rPr>
           <w:rFonts w:ascii="Calibri" w:hAnsi="Calibri"/>
           <w:color w:val="000000"/>
+          <w:highlight w:val="yellow"/>
         </w:rPr>
         <w:t>zip</w:t>
       </w:r>
@@ -1004,6 +966,7 @@
         <w:rPr>
           <w:rFonts w:ascii="Calibri" w:hAnsi="Calibri"/>
           <w:color w:val="000000"/>
+          <w:highlight w:val="yellow"/>
         </w:rPr>
         <w:t xml:space="preserve"> two custom</w:t>
       </w:r>
@@ -1011,6 +974,7 @@
         <w:rPr>
           <w:rFonts w:ascii="Calibri" w:hAnsi="Calibri"/>
           <w:color w:val="000000"/>
+          <w:highlight w:val="yellow"/>
         </w:rPr>
         <w:t xml:space="preserve"> list class instances together</w:t>
       </w:r>
@@ -1018,6 +982,7 @@
         <w:rPr>
           <w:rFonts w:ascii="Calibri" w:hAnsi="Calibri"/>
           <w:color w:val="000000"/>
+          <w:highlight w:val="yellow"/>
         </w:rPr>
         <w:t xml:space="preserve"> in the form of a zipper</w:t>
       </w:r>
@@ -1025,6 +990,7 @@
         <w:rPr>
           <w:rFonts w:ascii="Calibri" w:hAnsi="Calibri"/>
           <w:color w:val="000000"/>
+          <w:highlight w:val="yellow"/>
         </w:rPr>
         <w:t>. An example:</w:t>
       </w:r>
@@ -1039,12 +1005,14 @@
         <w:rPr>
           <w:rFonts w:ascii="Calibri" w:hAnsi="Calibri"/>
           <w:color w:val="000000"/>
-        </w:rPr>
-      </w:pPr>
-      <w:r>
-        <w:rPr>
-          <w:rFonts w:ascii="Calibri" w:hAnsi="Calibri"/>
-          <w:color w:val="000000"/>
+          <w:highlight w:val="yellow"/>
+        </w:rPr>
+      </w:pPr>
+      <w:r>
+        <w:rPr>
+          <w:rFonts w:ascii="Calibri" w:hAnsi="Calibri"/>
+          <w:color w:val="000000"/>
+          <w:highlight w:val="yellow"/>
         </w:rPr>
         <w:t>I have List&lt;int&gt; odd = new List&lt;int</w:t>
       </w:r>
@@ -1053,6 +1021,7 @@
         <w:rPr>
           <w:rFonts w:ascii="Calibri" w:hAnsi="Calibri"/>
           <w:color w:val="000000"/>
+          <w:highlight w:val="yellow"/>
         </w:rPr>
         <w:t>&gt;(</w:t>
       </w:r>
@@ -1061,36 +1030,9 @@
         <w:rPr>
           <w:rFonts w:ascii="Calibri" w:hAnsi="Calibri"/>
           <w:color w:val="000000"/>
-        </w:rPr>
-        <w:t>)</w:t>
-      </w:r>
-      <w:r>
-        <w:rPr>
-          <w:rFonts w:ascii="Calibri" w:hAnsi="Calibri"/>
-          <w:color w:val="000000"/>
-        </w:rPr>
-        <w:t xml:space="preserve"> {1,3,5}</w:t>
-      </w:r>
-      <w:r>
-        <w:rPr>
-          <w:rFonts w:ascii="Calibri" w:hAnsi="Calibri"/>
-          <w:color w:val="000000"/>
-        </w:rPr>
-        <w:t>; and List&lt;int&gt; even = new List&lt;int&gt;()</w:t>
-      </w:r>
-      <w:r>
-        <w:rPr>
-          <w:rFonts w:ascii="Calibri" w:hAnsi="Calibri"/>
-          <w:color w:val="000000"/>
-        </w:rPr>
-        <w:t xml:space="preserve"> {2,4,6}</w:t>
-      </w:r>
-      <w:r>
-        <w:rPr>
-          <w:rFonts w:ascii="Calibri" w:hAnsi="Calibri"/>
-          <w:color w:val="000000"/>
-        </w:rPr>
-        <w:t xml:space="preserve">; </w:t>
+          <w:highlight w:val="yellow"/>
+        </w:rPr>
+        <w:t xml:space="preserve">) {1,3,5}; and List&lt;int&gt; even = new List&lt;int&gt;() {2,4,6}; </w:t>
       </w:r>
     </w:p>
     <w:p>
@@ -1103,6 +1045,7 @@
         <w:rPr>
           <w:rFonts w:ascii="Calibri" w:hAnsi="Calibri"/>
           <w:color w:val="000000"/>
+          <w:highlight w:val="yellow"/>
         </w:rPr>
       </w:pPr>
       <w:proofErr w:type="spellStart"/>
@@ -1111,6 +1054,7 @@
         <w:rPr>
           <w:rFonts w:ascii="Calibri" w:hAnsi="Calibri"/>
           <w:color w:val="000000"/>
+          <w:highlight w:val="yellow"/>
         </w:rPr>
         <w:t>odd.Zip</w:t>
       </w:r>
@@ -1120,6 +1064,7 @@
         <w:rPr>
           <w:rFonts w:ascii="Calibri" w:hAnsi="Calibri"/>
           <w:color w:val="000000"/>
+          <w:highlight w:val="yellow"/>
         </w:rPr>
         <w:t>(even);</w:t>
       </w:r>
@@ -1134,49 +1079,32 @@
         <w:rPr>
           <w:rFonts w:ascii="Calibri" w:hAnsi="Calibri"/>
           <w:color w:val="000000"/>
-        </w:rPr>
-      </w:pPr>
-      <w:r>
-        <w:rPr>
-          <w:rFonts w:ascii="Calibri" w:hAnsi="Calibri"/>
-          <w:color w:val="000000"/>
-        </w:rPr>
-        <w:t xml:space="preserve">When </w:t>
-      </w:r>
-      <w:r>
-        <w:rPr>
-          <w:rFonts w:ascii="Calibri" w:hAnsi="Calibri"/>
-          <w:color w:val="000000"/>
-        </w:rPr>
-        <w:t xml:space="preserve">lists odd and even are </w:t>
-      </w:r>
-      <w:r>
-        <w:rPr>
-          <w:rFonts w:ascii="Calibri" w:hAnsi="Calibri"/>
-          <w:color w:val="000000"/>
-        </w:rPr>
-        <w:t>zipped together, your new list w</w:t>
-      </w:r>
-      <w:r>
-        <w:rPr>
-          <w:rFonts w:ascii="Calibri" w:hAnsi="Calibri"/>
-          <w:color w:val="000000"/>
-        </w:rPr>
-        <w:t>ill contain values 1,2,3,4,5,6</w:t>
-      </w:r>
-    </w:p>
-    <w:p>
-      <w:pPr>
-        <w:rPr>
-          <w:rFonts w:ascii="Calibri" w:hAnsi="Calibri"/>
-          <w:color w:val="000000"/>
-        </w:rPr>
-      </w:pPr>
-      <w:r>
-        <w:rPr>
-          <w:rFonts w:ascii="Calibri" w:hAnsi="Calibri"/>
-          <w:b/>
-          <w:color w:val="000000"/>
+          <w:highlight w:val="yellow"/>
+        </w:rPr>
+      </w:pPr>
+      <w:r>
+        <w:rPr>
+          <w:rFonts w:ascii="Calibri" w:hAnsi="Calibri"/>
+          <w:color w:val="000000"/>
+          <w:highlight w:val="yellow"/>
+        </w:rPr>
+        <w:t>When lists odd and even are zipped together, your new list will contain values 1,2,3,4,5,6</w:t>
+      </w:r>
+    </w:p>
+    <w:p>
+      <w:pPr>
+        <w:rPr>
+          <w:rFonts w:ascii="Calibri" w:hAnsi="Calibri"/>
+          <w:color w:val="000000"/>
+          <w:highlight w:val="yellow"/>
+        </w:rPr>
+      </w:pPr>
+      <w:r>
+        <w:rPr>
+          <w:rFonts w:ascii="Calibri" w:hAnsi="Calibri"/>
+          <w:b/>
+          <w:color w:val="000000"/>
+          <w:highlight w:val="yellow"/>
         </w:rPr>
         <w:t>(10 points):</w:t>
       </w:r>
@@ -1184,6 +1112,7 @@
         <w:rPr>
           <w:rFonts w:ascii="Calibri" w:hAnsi="Calibri"/>
           <w:color w:val="000000"/>
+          <w:highlight w:val="yellow"/>
         </w:rPr>
         <w:t xml:space="preserve"> As a developer, I want the custom list class to be </w:t>
       </w:r>
@@ -1192,6 +1121,7 @@
         <w:rPr>
           <w:rFonts w:ascii="Calibri" w:hAnsi="Calibri"/>
           <w:color w:val="000000"/>
+          <w:highlight w:val="yellow"/>
         </w:rPr>
         <w:t>iterable</w:t>
       </w:r>
@@ -1200,6 +1130,7 @@
         <w:rPr>
           <w:rFonts w:ascii="Calibri" w:hAnsi="Calibri"/>
           <w:color w:val="000000"/>
+          <w:highlight w:val="yellow"/>
         </w:rPr>
         <w:t>.</w:t>
       </w:r>
@@ -1216,6 +1147,7 @@
           <w:rFonts w:ascii="Calibri" w:hAnsi="Calibri"/>
           <w:b/>
           <w:color w:val="000000"/>
+          <w:highlight w:val="yellow"/>
         </w:rPr>
         <w:t>(10 points):</w:t>
       </w:r>
@@ -1223,6 +1155,7 @@
         <w:rPr>
           <w:rFonts w:ascii="Calibri" w:hAnsi="Calibri"/>
           <w:color w:val="000000"/>
+          <w:highlight w:val="yellow"/>
         </w:rPr>
         <w:t xml:space="preserve"> As a developer, I want to use C# best practices, SOLID design principles, and good naming conventions</w:t>
       </w:r>
@@ -1230,6 +1163,7 @@
         <w:rPr>
           <w:rFonts w:ascii="Calibri" w:hAnsi="Calibri"/>
           <w:color w:val="000000"/>
+          <w:highlight w:val="yellow"/>
         </w:rPr>
         <w:t xml:space="preserve"> on the project</w:t>
       </w:r>
@@ -1237,8 +1171,18 @@
         <w:rPr>
           <w:rFonts w:ascii="Calibri" w:hAnsi="Calibri"/>
           <w:color w:val="000000"/>
-        </w:rPr>
-        <w:t xml:space="preserve">. </w:t>
+          <w:highlight w:val="yellow"/>
+        </w:rPr>
+        <w:t>.</w:t>
+      </w:r>
+      <w:bookmarkStart w:id="0" w:name="_GoBack"/>
+      <w:bookmarkEnd w:id="0"/>
+      <w:r>
+        <w:rPr>
+          <w:rFonts w:ascii="Calibri" w:hAnsi="Calibri"/>
+          <w:color w:val="000000"/>
+        </w:rPr>
+        <w:t xml:space="preserve"> </w:t>
       </w:r>
     </w:p>
     <w:p>

</xml_diff>

<commit_message>
completed Zip method, ienumerator method, overload plus, overload minus methods
</commit_message>
<xml_diff>
--- a/6_Custom_List_Class_User_Stories.docx
+++ b/6_Custom_List_Class_User_Stories.docx
@@ -176,37 +176,171 @@
     <w:p>
       <w:pPr>
         <w:rPr>
+          <w:highlight w:val="green"/>
+        </w:rPr>
+      </w:pPr>
+      <w:r>
+        <w:rPr>
+          <w:b/>
+          <w:highlight w:val="green"/>
+        </w:rPr>
+        <w:t xml:space="preserve">(5 points): </w:t>
+      </w:r>
+      <w:r>
+        <w:rPr>
+          <w:highlight w:val="green"/>
+        </w:rPr>
+        <w:t>As a developer, I want to make good, consistent commits.</w:t>
+      </w:r>
+    </w:p>
+    <w:p>
+      <w:pPr>
+        <w:rPr>
+          <w:rFonts w:ascii="Calibri" w:hAnsi="Calibri"/>
+          <w:color w:val="000000"/>
+          <w:highlight w:val="green"/>
+        </w:rPr>
+      </w:pPr>
+      <w:r>
+        <w:rPr>
+          <w:rFonts w:ascii="Calibri" w:hAnsi="Calibri"/>
+          <w:b/>
+          <w:color w:val="000000"/>
+          <w:highlight w:val="green"/>
+        </w:rPr>
+        <w:t>(10 points):</w:t>
+      </w:r>
+      <w:r>
+        <w:rPr>
+          <w:rFonts w:ascii="Calibri" w:hAnsi="Calibri"/>
+          <w:color w:val="000000"/>
+          <w:highlight w:val="green"/>
+        </w:rPr>
+        <w:t xml:space="preserve"> </w:t>
+      </w:r>
+      <w:r>
+        <w:rPr>
+          <w:rFonts w:ascii="Calibri" w:hAnsi="Calibri"/>
+          <w:color w:val="000000"/>
+          <w:highlight w:val="green"/>
+        </w:rPr>
+        <w:t xml:space="preserve">As a </w:t>
+      </w:r>
+      <w:r>
+        <w:rPr>
+          <w:rFonts w:ascii="Calibri" w:hAnsi="Calibri"/>
+          <w:color w:val="000000"/>
+          <w:highlight w:val="green"/>
+        </w:rPr>
+        <w:t>developer</w:t>
+      </w:r>
+      <w:r>
+        <w:rPr>
+          <w:rFonts w:ascii="Calibri" w:hAnsi="Calibri"/>
+          <w:color w:val="000000"/>
+          <w:highlight w:val="green"/>
+        </w:rPr>
+        <w:t>, I want to use a custom-built list class that stores its values in an array, so that I can store any data type in my collection.</w:t>
+      </w:r>
+    </w:p>
+    <w:p>
+      <w:pPr>
+        <w:rPr>
+          <w:rFonts w:ascii="Calibri" w:hAnsi="Calibri"/>
+          <w:color w:val="000000"/>
+          <w:highlight w:val="green"/>
+        </w:rPr>
+      </w:pPr>
+      <w:r>
+        <w:rPr>
+          <w:rFonts w:ascii="Calibri" w:hAnsi="Calibri"/>
+          <w:b/>
+          <w:color w:val="000000"/>
+          <w:highlight w:val="green"/>
+        </w:rPr>
+        <w:t>(10 points):</w:t>
+      </w:r>
+      <w:r>
+        <w:rPr>
+          <w:rFonts w:ascii="Calibri" w:hAnsi="Calibri"/>
+          <w:color w:val="000000"/>
+          <w:highlight w:val="green"/>
+        </w:rPr>
+        <w:t xml:space="preserve"> As a developer, I want a </w:t>
+      </w:r>
+      <w:r>
+        <w:rPr>
+          <w:rFonts w:ascii="Calibri" w:hAnsi="Calibri"/>
+          <w:color w:val="000000"/>
+          <w:highlight w:val="green"/>
+        </w:rPr>
+        <w:t xml:space="preserve">read-only </w:t>
+      </w:r>
+      <w:r>
+        <w:rPr>
+          <w:rFonts w:ascii="Calibri" w:hAnsi="Calibri"/>
+          <w:color w:val="000000"/>
+          <w:highlight w:val="green"/>
+        </w:rPr>
+        <w:t>Count property implemented on the custom-built list class, so that I can get a count of the number of elements in my custom list class instance.</w:t>
+      </w:r>
+    </w:p>
+    <w:p>
+      <w:pPr>
+        <w:rPr>
+          <w:rFonts w:ascii="Calibri" w:hAnsi="Calibri"/>
+          <w:color w:val="000000"/>
+          <w:highlight w:val="green"/>
+        </w:rPr>
+      </w:pPr>
+      <w:r>
+        <w:rPr>
+          <w:rFonts w:ascii="Calibri" w:hAnsi="Calibri"/>
+          <w:b/>
+          <w:color w:val="000000"/>
+          <w:highlight w:val="green"/>
+        </w:rPr>
+        <w:t>(10 points):</w:t>
+      </w:r>
+      <w:r>
+        <w:rPr>
+          <w:rFonts w:ascii="Calibri" w:hAnsi="Calibri"/>
+          <w:color w:val="000000"/>
+          <w:highlight w:val="green"/>
+        </w:rPr>
+        <w:t xml:space="preserve"> As a developer, I want a Capacity property implemented on the custom-built list class, so that I can publicly see the size of my </w:t>
+      </w:r>
+      <w:r>
+        <w:rPr>
+          <w:rFonts w:ascii="Calibri" w:hAnsi="Calibri"/>
+          <w:color w:val="000000"/>
+          <w:highlight w:val="green"/>
+        </w:rPr>
+        <w:t>private array</w:t>
+      </w:r>
+      <w:r>
+        <w:rPr>
+          <w:rFonts w:ascii="Calibri" w:hAnsi="Calibri"/>
+          <w:color w:val="000000"/>
+          <w:highlight w:val="green"/>
+        </w:rPr>
+        <w:t>.</w:t>
+      </w:r>
+    </w:p>
+    <w:p>
+      <w:pPr>
+        <w:rPr>
+          <w:rFonts w:ascii="Calibri" w:hAnsi="Calibri"/>
+          <w:color w:val="000000"/>
           <w:highlight w:val="yellow"/>
         </w:rPr>
       </w:pPr>
       <w:r>
         <w:rPr>
-          <w:b/>
-          <w:highlight w:val="yellow"/>
-        </w:rPr>
-        <w:t xml:space="preserve">(5 points): </w:t>
-      </w:r>
-      <w:r>
-        <w:rPr>
-          <w:highlight w:val="yellow"/>
-        </w:rPr>
-        <w:t>As a developer, I want to make good, consistent commits.</w:t>
-      </w:r>
-    </w:p>
-    <w:p>
-      <w:pPr>
-        <w:rPr>
-          <w:rFonts w:ascii="Calibri" w:hAnsi="Calibri"/>
-          <w:color w:val="000000"/>
-          <w:highlight w:val="yellow"/>
-        </w:rPr>
-      </w:pPr>
-      <w:r>
-        <w:rPr>
-          <w:rFonts w:ascii="Calibri" w:hAnsi="Calibri"/>
-          <w:b/>
-          <w:color w:val="000000"/>
-          <w:highlight w:val="yellow"/>
+          <w:rFonts w:ascii="Calibri" w:hAnsi="Calibri"/>
+          <w:b/>
+          <w:color w:val="000000"/>
+          <w:highlight w:val="green"/>
         </w:rPr>
         <w:t>(10 points):</w:t>
       </w:r>
@@ -214,7 +348,153 @@
         <w:rPr>
           <w:rFonts w:ascii="Calibri" w:hAnsi="Calibri"/>
           <w:color w:val="000000"/>
-          <w:highlight w:val="yellow"/>
+          <w:highlight w:val="green"/>
+        </w:rPr>
+        <w:t xml:space="preserve"> As a developer, I want to create a C# index</w:t>
+      </w:r>
+      <w:r>
+        <w:rPr>
+          <w:rFonts w:ascii="Calibri" w:hAnsi="Calibri"/>
+          <w:color w:val="000000"/>
+          <w:highlight w:val="green"/>
+        </w:rPr>
+        <w:t>er</w:t>
+      </w:r>
+      <w:r>
+        <w:rPr>
+          <w:rFonts w:ascii="Calibri" w:hAnsi="Calibri"/>
+          <w:color w:val="000000"/>
+          <w:highlight w:val="green"/>
+        </w:rPr>
+        <w:t xml:space="preserve"> so that I can make the objects in my list accessible via index.</w:t>
+      </w:r>
+      <w:r>
+        <w:rPr>
+          <w:rFonts w:ascii="Calibri" w:hAnsi="Calibri"/>
+          <w:color w:val="000000"/>
+          <w:highlight w:val="green"/>
+        </w:rPr>
+        <w:t xml:space="preserve"> I want to properly ensure that a user cannot access an </w:t>
+      </w:r>
+      <w:r>
+        <w:rPr>
+          <w:rFonts w:ascii="Calibri" w:hAnsi="Calibri"/>
+          <w:color w:val="000000"/>
+          <w:highlight w:val="green"/>
+        </w:rPr>
+        <w:t>out-of-bounds index.</w:t>
+      </w:r>
+    </w:p>
+    <w:p>
+      <w:pPr>
+        <w:rPr>
+          <w:rFonts w:ascii="Calibri" w:hAnsi="Calibri"/>
+          <w:color w:val="000000"/>
+          <w:highlight w:val="green"/>
+        </w:rPr>
+      </w:pPr>
+      <w:r>
+        <w:rPr>
+          <w:rFonts w:ascii="Calibri" w:hAnsi="Calibri"/>
+          <w:b/>
+          <w:color w:val="000000"/>
+          <w:highlight w:val="green"/>
+        </w:rPr>
+        <w:t>(10 points):</w:t>
+      </w:r>
+      <w:r>
+        <w:rPr>
+          <w:rFonts w:ascii="Calibri" w:hAnsi="Calibri"/>
+          <w:color w:val="000000"/>
+          <w:highlight w:val="green"/>
+        </w:rPr>
+        <w:t xml:space="preserve"> As a developer, I want the ability to add an object to an instance of my custom-built list class by imitating the C# </w:t>
+      </w:r>
+      <w:proofErr w:type="gramStart"/>
+      <w:r>
+        <w:rPr>
+          <w:rFonts w:ascii="Calibri" w:hAnsi="Calibri"/>
+          <w:color w:val="000000"/>
+          <w:highlight w:val="green"/>
+        </w:rPr>
+        <w:t>Add(</w:t>
+      </w:r>
+      <w:proofErr w:type="gramEnd"/>
+      <w:r>
+        <w:rPr>
+          <w:rFonts w:ascii="Calibri" w:hAnsi="Calibri"/>
+          <w:color w:val="000000"/>
+          <w:highlight w:val="green"/>
+        </w:rPr>
+        <w:t>) method.</w:t>
+      </w:r>
+    </w:p>
+    <w:p>
+      <w:pPr>
+        <w:rPr>
+          <w:rFonts w:ascii="Calibri" w:hAnsi="Calibri"/>
+          <w:color w:val="000000"/>
+          <w:highlight w:val="green"/>
+        </w:rPr>
+      </w:pPr>
+      <w:r>
+        <w:rPr>
+          <w:rFonts w:ascii="Calibri" w:hAnsi="Calibri"/>
+          <w:b/>
+          <w:color w:val="000000"/>
+          <w:highlight w:val="green"/>
+        </w:rPr>
+        <w:t>(10 points):</w:t>
+      </w:r>
+      <w:r>
+        <w:rPr>
+          <w:rFonts w:ascii="Calibri" w:hAnsi="Calibri"/>
+          <w:color w:val="000000"/>
+          <w:highlight w:val="green"/>
+        </w:rPr>
+        <w:t xml:space="preserve"> As a developer, I want the ability to remove an object from an instance of my custom-built list class by imitating the C# </w:t>
+      </w:r>
+      <w:proofErr w:type="gramStart"/>
+      <w:r>
+        <w:rPr>
+          <w:rFonts w:ascii="Calibri" w:hAnsi="Calibri"/>
+          <w:color w:val="000000"/>
+          <w:highlight w:val="green"/>
+        </w:rPr>
+        <w:t>Remove(</w:t>
+      </w:r>
+      <w:proofErr w:type="gramEnd"/>
+      <w:r>
+        <w:rPr>
+          <w:rFonts w:ascii="Calibri" w:hAnsi="Calibri"/>
+          <w:color w:val="000000"/>
+          <w:highlight w:val="green"/>
+        </w:rPr>
+        <w:t>) method.</w:t>
+      </w:r>
+    </w:p>
+    <w:p>
+      <w:pPr>
+        <w:rPr>
+          <w:rFonts w:ascii="Calibri" w:hAnsi="Calibri"/>
+          <w:color w:val="000000"/>
+          <w:highlight w:val="magenta"/>
+        </w:rPr>
+      </w:pPr>
+      <w:r>
+        <w:rPr>
+          <w:rFonts w:ascii="Calibri" w:hAnsi="Calibri"/>
+          <w:b/>
+          <w:color w:val="000000"/>
+          <w:highlight w:val="magenta"/>
+        </w:rPr>
+        <w:t>(10 points):</w:t>
+      </w:r>
+      <w:r>
+        <w:rPr>
+          <w:rFonts w:ascii="Calibri" w:hAnsi="Calibri"/>
+          <w:color w:val="000000"/>
+          <w:highlight w:val="magenta"/>
         </w:rPr>
         <w:t xml:space="preserve"> </w:t>
       </w:r>
@@ -222,7 +502,7 @@
         <w:rPr>
           <w:rFonts w:ascii="Calibri" w:hAnsi="Calibri"/>
           <w:color w:val="000000"/>
-          <w:highlight w:val="yellow"/>
+          <w:highlight w:val="magenta"/>
         </w:rPr>
         <w:t xml:space="preserve">As a </w:t>
       </w:r>
@@ -230,7 +510,7 @@
         <w:rPr>
           <w:rFonts w:ascii="Calibri" w:hAnsi="Calibri"/>
           <w:color w:val="000000"/>
-          <w:highlight w:val="yellow"/>
+          <w:highlight w:val="magenta"/>
         </w:rPr>
         <w:t>developer</w:t>
       </w:r>
@@ -238,331 +518,51 @@
         <w:rPr>
           <w:rFonts w:ascii="Calibri" w:hAnsi="Calibri"/>
           <w:color w:val="000000"/>
-          <w:highlight w:val="yellow"/>
-        </w:rPr>
-        <w:t>, I want to use a custom-built list class that stores its values in an array, so that I can store any data type in my collection.</w:t>
-      </w:r>
-    </w:p>
-    <w:p>
-      <w:pPr>
-        <w:rPr>
-          <w:rFonts w:ascii="Calibri" w:hAnsi="Calibri"/>
-          <w:color w:val="000000"/>
-          <w:highlight w:val="yellow"/>
-        </w:rPr>
-      </w:pPr>
-      <w:r>
-        <w:rPr>
-          <w:rFonts w:ascii="Calibri" w:hAnsi="Calibri"/>
-          <w:b/>
-          <w:color w:val="000000"/>
-          <w:highlight w:val="yellow"/>
-        </w:rPr>
-        <w:t>(10 points):</w:t>
-      </w:r>
-      <w:r>
-        <w:rPr>
-          <w:rFonts w:ascii="Calibri" w:hAnsi="Calibri"/>
-          <w:color w:val="000000"/>
-          <w:highlight w:val="yellow"/>
-        </w:rPr>
-        <w:t xml:space="preserve"> As a developer, I want a </w:t>
-      </w:r>
-      <w:r>
-        <w:rPr>
-          <w:rFonts w:ascii="Calibri" w:hAnsi="Calibri"/>
-          <w:color w:val="000000"/>
-          <w:highlight w:val="yellow"/>
-        </w:rPr>
-        <w:t xml:space="preserve">read-only </w:t>
-      </w:r>
-      <w:r>
-        <w:rPr>
-          <w:rFonts w:ascii="Calibri" w:hAnsi="Calibri"/>
-          <w:color w:val="000000"/>
-          <w:highlight w:val="yellow"/>
-        </w:rPr>
-        <w:t>Count property implemented on the custom-built list class, so that I can get a count of the number of elements in my custom list class instance.</w:t>
-      </w:r>
-    </w:p>
-    <w:p>
-      <w:pPr>
-        <w:rPr>
-          <w:rFonts w:ascii="Calibri" w:hAnsi="Calibri"/>
-          <w:color w:val="000000"/>
-          <w:highlight w:val="yellow"/>
-        </w:rPr>
-      </w:pPr>
-      <w:r>
-        <w:rPr>
-          <w:rFonts w:ascii="Calibri" w:hAnsi="Calibri"/>
-          <w:b/>
-          <w:color w:val="000000"/>
-          <w:highlight w:val="yellow"/>
-        </w:rPr>
-        <w:t>(10 points):</w:t>
-      </w:r>
-      <w:r>
-        <w:rPr>
-          <w:rFonts w:ascii="Calibri" w:hAnsi="Calibri"/>
-          <w:color w:val="000000"/>
-          <w:highlight w:val="yellow"/>
-        </w:rPr>
-        <w:t xml:space="preserve"> As a developer, I want a Capacity property implemented on the custom-built list class, so that I can publicly see the size of my </w:t>
-      </w:r>
-      <w:r>
-        <w:rPr>
-          <w:rFonts w:ascii="Calibri" w:hAnsi="Calibri"/>
-          <w:color w:val="000000"/>
-          <w:highlight w:val="yellow"/>
-        </w:rPr>
-        <w:t>private array</w:t>
-      </w:r>
-      <w:r>
-        <w:rPr>
-          <w:rFonts w:ascii="Calibri" w:hAnsi="Calibri"/>
-          <w:color w:val="000000"/>
-          <w:highlight w:val="yellow"/>
-        </w:rPr>
-        <w:t>.</w:t>
-      </w:r>
-    </w:p>
-    <w:p>
-      <w:pPr>
-        <w:rPr>
-          <w:rFonts w:ascii="Calibri" w:hAnsi="Calibri"/>
-          <w:color w:val="000000"/>
-          <w:highlight w:val="yellow"/>
-        </w:rPr>
-      </w:pPr>
-      <w:r>
-        <w:rPr>
-          <w:rFonts w:ascii="Calibri" w:hAnsi="Calibri"/>
-          <w:b/>
-          <w:color w:val="000000"/>
-          <w:highlight w:val="yellow"/>
-        </w:rPr>
-        <w:t>(10 points):</w:t>
-      </w:r>
-      <w:r>
-        <w:rPr>
-          <w:rFonts w:ascii="Calibri" w:hAnsi="Calibri"/>
-          <w:color w:val="000000"/>
-          <w:highlight w:val="yellow"/>
-        </w:rPr>
-        <w:t xml:space="preserve"> As a developer, I want to create a C# index</w:t>
-      </w:r>
-      <w:r>
-        <w:rPr>
-          <w:rFonts w:ascii="Calibri" w:hAnsi="Calibri"/>
-          <w:color w:val="000000"/>
-          <w:highlight w:val="yellow"/>
-        </w:rPr>
-        <w:t>er</w:t>
-      </w:r>
-      <w:r>
-        <w:rPr>
-          <w:rFonts w:ascii="Calibri" w:hAnsi="Calibri"/>
-          <w:color w:val="000000"/>
-          <w:highlight w:val="yellow"/>
-        </w:rPr>
-        <w:t xml:space="preserve"> so that I can make the objects in my list accessible via index.</w:t>
-      </w:r>
-      <w:r>
-        <w:rPr>
-          <w:rFonts w:ascii="Calibri" w:hAnsi="Calibri"/>
-          <w:color w:val="000000"/>
-          <w:highlight w:val="yellow"/>
-        </w:rPr>
-        <w:t xml:space="preserve"> I want to properly ensure that a user cannot access an </w:t>
-      </w:r>
-      <w:r>
-        <w:rPr>
-          <w:rFonts w:ascii="Calibri" w:hAnsi="Calibri"/>
-          <w:color w:val="000000"/>
-          <w:highlight w:val="yellow"/>
-        </w:rPr>
-        <w:t>out-of-bounds index.</w:t>
-      </w:r>
-    </w:p>
-    <w:p>
-      <w:pPr>
-        <w:rPr>
-          <w:rFonts w:ascii="Calibri" w:hAnsi="Calibri"/>
-          <w:color w:val="000000"/>
-          <w:highlight w:val="yellow"/>
-        </w:rPr>
-      </w:pPr>
-      <w:r>
-        <w:rPr>
-          <w:rFonts w:ascii="Calibri" w:hAnsi="Calibri"/>
-          <w:b/>
-          <w:color w:val="000000"/>
-          <w:highlight w:val="yellow"/>
-        </w:rPr>
-        <w:t>(10 points):</w:t>
-      </w:r>
-      <w:r>
-        <w:rPr>
-          <w:rFonts w:ascii="Calibri" w:hAnsi="Calibri"/>
-          <w:color w:val="000000"/>
-          <w:highlight w:val="yellow"/>
-        </w:rPr>
-        <w:t xml:space="preserve"> As a developer, I want the ability to add an object to an instance of my custom-built list class by imitating the C# </w:t>
+          <w:highlight w:val="magenta"/>
+        </w:rPr>
+        <w:t xml:space="preserve">, I want to be able to override the </w:t>
+      </w:r>
+      <w:proofErr w:type="spellStart"/>
+      <w:r>
+        <w:rPr>
+          <w:rFonts w:ascii="Calibri" w:hAnsi="Calibri"/>
+          <w:color w:val="000000"/>
+          <w:highlight w:val="magenta"/>
+        </w:rPr>
+        <w:t>ToString</w:t>
+      </w:r>
+      <w:proofErr w:type="spellEnd"/>
+      <w:r>
+        <w:rPr>
+          <w:rFonts w:ascii="Calibri" w:hAnsi="Calibri"/>
+          <w:color w:val="000000"/>
+          <w:highlight w:val="magenta"/>
+        </w:rPr>
+        <w:t xml:space="preserve"> method that converts the contents of the custom list to a string.</w:t>
+      </w:r>
+      <w:r>
+        <w:rPr>
+          <w:rFonts w:ascii="Calibri" w:hAnsi="Calibri"/>
+          <w:color w:val="000000"/>
+          <w:highlight w:val="magenta"/>
+        </w:rPr>
+        <w:t xml:space="preserve"> HINT: You can </w:t>
       </w:r>
       <w:proofErr w:type="gramStart"/>
       <w:r>
         <w:rPr>
           <w:rFonts w:ascii="Calibri" w:hAnsi="Calibri"/>
           <w:color w:val="000000"/>
-          <w:highlight w:val="yellow"/>
-        </w:rPr>
-        <w:t>Add(</w:t>
-      </w:r>
-      <w:proofErr w:type="gramEnd"/>
-      <w:r>
-        <w:rPr>
-          <w:rFonts w:ascii="Calibri" w:hAnsi="Calibri"/>
-          <w:color w:val="000000"/>
-          <w:highlight w:val="yellow"/>
-        </w:rPr>
-        <w:t>) method.</w:t>
-      </w:r>
-    </w:p>
-    <w:p>
-      <w:pPr>
-        <w:rPr>
-          <w:rFonts w:ascii="Calibri" w:hAnsi="Calibri"/>
-          <w:color w:val="000000"/>
-          <w:highlight w:val="yellow"/>
-        </w:rPr>
-      </w:pPr>
-      <w:r>
-        <w:rPr>
-          <w:rFonts w:ascii="Calibri" w:hAnsi="Calibri"/>
-          <w:b/>
-          <w:color w:val="000000"/>
-          <w:highlight w:val="yellow"/>
-        </w:rPr>
-        <w:t>(10 points):</w:t>
-      </w:r>
-      <w:r>
-        <w:rPr>
-          <w:rFonts w:ascii="Calibri" w:hAnsi="Calibri"/>
-          <w:color w:val="000000"/>
-          <w:highlight w:val="yellow"/>
-        </w:rPr>
-        <w:t xml:space="preserve"> As a developer, I want the ability to remove an object from an instance of my custom-built list class by imitating the C# </w:t>
-      </w:r>
-      <w:proofErr w:type="gramStart"/>
-      <w:r>
-        <w:rPr>
-          <w:rFonts w:ascii="Calibri" w:hAnsi="Calibri"/>
-          <w:color w:val="000000"/>
-          <w:highlight w:val="yellow"/>
-        </w:rPr>
-        <w:t>Remove(</w:t>
-      </w:r>
-      <w:proofErr w:type="gramEnd"/>
-      <w:r>
-        <w:rPr>
-          <w:rFonts w:ascii="Calibri" w:hAnsi="Calibri"/>
-          <w:color w:val="000000"/>
-          <w:highlight w:val="yellow"/>
-        </w:rPr>
-        <w:t>) method.</w:t>
-      </w:r>
-    </w:p>
-    <w:p>
-      <w:pPr>
-        <w:rPr>
-          <w:rFonts w:ascii="Calibri" w:hAnsi="Calibri"/>
-          <w:color w:val="000000"/>
-          <w:highlight w:val="yellow"/>
-        </w:rPr>
-      </w:pPr>
-      <w:r>
-        <w:rPr>
-          <w:rFonts w:ascii="Calibri" w:hAnsi="Calibri"/>
-          <w:b/>
-          <w:color w:val="000000"/>
-          <w:highlight w:val="yellow"/>
-        </w:rPr>
-        <w:t>(10 points):</w:t>
-      </w:r>
-      <w:r>
-        <w:rPr>
-          <w:rFonts w:ascii="Calibri" w:hAnsi="Calibri"/>
-          <w:color w:val="000000"/>
-          <w:highlight w:val="yellow"/>
-        </w:rPr>
-        <w:t xml:space="preserve"> </w:t>
-      </w:r>
-      <w:r>
-        <w:rPr>
-          <w:rFonts w:ascii="Calibri" w:hAnsi="Calibri"/>
-          <w:color w:val="000000"/>
-          <w:highlight w:val="yellow"/>
-        </w:rPr>
-        <w:t xml:space="preserve">As a </w:t>
-      </w:r>
-      <w:r>
-        <w:rPr>
-          <w:rFonts w:ascii="Calibri" w:hAnsi="Calibri"/>
-          <w:color w:val="000000"/>
-          <w:highlight w:val="yellow"/>
-        </w:rPr>
-        <w:t>developer</w:t>
-      </w:r>
-      <w:r>
-        <w:rPr>
-          <w:rFonts w:ascii="Calibri" w:hAnsi="Calibri"/>
-          <w:color w:val="000000"/>
-          <w:highlight w:val="yellow"/>
-        </w:rPr>
-        <w:t xml:space="preserve">, I want to be able to override the </w:t>
+          <w:highlight w:val="magenta"/>
+        </w:rPr>
+        <w:t>use .</w:t>
       </w:r>
       <w:proofErr w:type="spellStart"/>
       <w:r>
         <w:rPr>
           <w:rFonts w:ascii="Calibri" w:hAnsi="Calibri"/>
           <w:color w:val="000000"/>
-          <w:highlight w:val="yellow"/>
-        </w:rPr>
-        <w:t>ToString</w:t>
-      </w:r>
-      <w:proofErr w:type="spellEnd"/>
-      <w:r>
-        <w:rPr>
-          <w:rFonts w:ascii="Calibri" w:hAnsi="Calibri"/>
-          <w:color w:val="000000"/>
-          <w:highlight w:val="yellow"/>
-        </w:rPr>
-        <w:t xml:space="preserve"> method that converts the contents of the custom list to a string.</w:t>
-      </w:r>
-      <w:r>
-        <w:rPr>
-          <w:rFonts w:ascii="Calibri" w:hAnsi="Calibri"/>
-          <w:color w:val="000000"/>
-          <w:highlight w:val="yellow"/>
-        </w:rPr>
-        <w:t xml:space="preserve"> HINT: You can </w:t>
-      </w:r>
-      <w:proofErr w:type="gramStart"/>
-      <w:r>
-        <w:rPr>
-          <w:rFonts w:ascii="Calibri" w:hAnsi="Calibri"/>
-          <w:color w:val="000000"/>
-          <w:highlight w:val="yellow"/>
-        </w:rPr>
-        <w:t>use .</w:t>
-      </w:r>
-      <w:proofErr w:type="spellStart"/>
-      <w:r>
-        <w:rPr>
-          <w:rFonts w:ascii="Calibri" w:hAnsi="Calibri"/>
-          <w:color w:val="000000"/>
-          <w:highlight w:val="yellow"/>
+          <w:highlight w:val="magenta"/>
         </w:rPr>
         <w:t>ToString</w:t>
       </w:r>
@@ -572,7 +572,7 @@
         <w:rPr>
           <w:rFonts w:ascii="Calibri" w:hAnsi="Calibri"/>
           <w:color w:val="000000"/>
-          <w:highlight w:val="yellow"/>
+          <w:highlight w:val="magenta"/>
         </w:rPr>
         <w:t>() inside the method for this</w:t>
       </w:r>
@@ -582,15 +582,15 @@
         <w:rPr>
           <w:rFonts w:ascii="Calibri" w:hAnsi="Calibri"/>
           <w:color w:val="000000"/>
-          <w:highlight w:val="yellow"/>
-        </w:rPr>
-      </w:pPr>
-      <w:r>
-        <w:rPr>
-          <w:rFonts w:ascii="Calibri" w:hAnsi="Calibri"/>
-          <w:b/>
-          <w:color w:val="000000"/>
-          <w:highlight w:val="yellow"/>
+          <w:highlight w:val="green"/>
+        </w:rPr>
+      </w:pPr>
+      <w:r>
+        <w:rPr>
+          <w:rFonts w:ascii="Calibri" w:hAnsi="Calibri"/>
+          <w:b/>
+          <w:color w:val="000000"/>
+          <w:highlight w:val="green"/>
         </w:rPr>
         <w:t>(10 points):</w:t>
       </w:r>
@@ -598,7 +598,7 @@
         <w:rPr>
           <w:rFonts w:ascii="Calibri" w:hAnsi="Calibri"/>
           <w:color w:val="000000"/>
-          <w:highlight w:val="yellow"/>
+          <w:highlight w:val="green"/>
         </w:rPr>
         <w:t xml:space="preserve"> </w:t>
       </w:r>
@@ -606,7 +606,7 @@
         <w:rPr>
           <w:rFonts w:ascii="Calibri" w:hAnsi="Calibri"/>
           <w:color w:val="000000"/>
-          <w:highlight w:val="yellow"/>
+          <w:highlight w:val="green"/>
         </w:rPr>
         <w:t xml:space="preserve">As a </w:t>
       </w:r>
@@ -614,7 +614,7 @@
         <w:rPr>
           <w:rFonts w:ascii="Calibri" w:hAnsi="Calibri"/>
           <w:color w:val="000000"/>
-          <w:highlight w:val="yellow"/>
+          <w:highlight w:val="green"/>
         </w:rPr>
         <w:t>developer</w:t>
       </w:r>
@@ -622,7 +622,7 @@
         <w:rPr>
           <w:rFonts w:ascii="Calibri" w:hAnsi="Calibri"/>
           <w:color w:val="000000"/>
-          <w:highlight w:val="yellow"/>
+          <w:highlight w:val="green"/>
         </w:rPr>
         <w:t>, I want to be able to overload the + operator, so that I can add two instances of the custom list class together.</w:t>
       </w:r>
@@ -637,14 +637,14 @@
         <w:rPr>
           <w:rFonts w:ascii="Calibri" w:hAnsi="Calibri"/>
           <w:color w:val="000000"/>
-          <w:highlight w:val="yellow"/>
-        </w:rPr>
-      </w:pPr>
-      <w:r>
-        <w:rPr>
-          <w:rFonts w:ascii="Calibri" w:hAnsi="Calibri"/>
-          <w:color w:val="000000"/>
-          <w:highlight w:val="yellow"/>
+          <w:highlight w:val="green"/>
+        </w:rPr>
+      </w:pPr>
+      <w:r>
+        <w:rPr>
+          <w:rFonts w:ascii="Calibri" w:hAnsi="Calibri"/>
+          <w:color w:val="000000"/>
+          <w:highlight w:val="green"/>
         </w:rPr>
         <w:t>List&lt;int&gt; one = new List&lt;int</w:t>
       </w:r>
@@ -653,7 +653,7 @@
         <w:rPr>
           <w:rFonts w:ascii="Calibri" w:hAnsi="Calibri"/>
           <w:color w:val="000000"/>
-          <w:highlight w:val="yellow"/>
+          <w:highlight w:val="green"/>
         </w:rPr>
         <w:t>&gt;(</w:t>
       </w:r>
@@ -662,7 +662,7 @@
         <w:rPr>
           <w:rFonts w:ascii="Calibri" w:hAnsi="Calibri"/>
           <w:color w:val="000000"/>
-          <w:highlight w:val="yellow"/>
+          <w:highlight w:val="green"/>
         </w:rPr>
         <w:t>) {1,3,5}; and List&lt;int&gt; two = new List&lt;int&gt;() {2,4,6};</w:t>
       </w:r>
@@ -677,14 +677,14 @@
         <w:rPr>
           <w:rFonts w:ascii="Calibri" w:hAnsi="Calibri"/>
           <w:color w:val="000000"/>
-          <w:highlight w:val="yellow"/>
-        </w:rPr>
-      </w:pPr>
-      <w:r>
-        <w:rPr>
-          <w:rFonts w:ascii="Calibri" w:hAnsi="Calibri"/>
-          <w:color w:val="000000"/>
-          <w:highlight w:val="yellow"/>
+          <w:highlight w:val="green"/>
+        </w:rPr>
+      </w:pPr>
+      <w:r>
+        <w:rPr>
+          <w:rFonts w:ascii="Calibri" w:hAnsi="Calibri"/>
+          <w:color w:val="000000"/>
+          <w:highlight w:val="green"/>
         </w:rPr>
         <w:t>List&lt;int&gt; result = one + two;</w:t>
       </w:r>
@@ -699,14 +699,14 @@
         <w:rPr>
           <w:rFonts w:ascii="Calibri" w:hAnsi="Calibri"/>
           <w:color w:val="000000"/>
-          <w:highlight w:val="yellow"/>
-        </w:rPr>
-      </w:pPr>
-      <w:r>
-        <w:rPr>
-          <w:rFonts w:ascii="Calibri" w:hAnsi="Calibri"/>
-          <w:color w:val="000000"/>
-          <w:highlight w:val="yellow"/>
+          <w:highlight w:val="green"/>
+        </w:rPr>
+      </w:pPr>
+      <w:r>
+        <w:rPr>
+          <w:rFonts w:ascii="Calibri" w:hAnsi="Calibri"/>
+          <w:color w:val="000000"/>
+          <w:highlight w:val="green"/>
         </w:rPr>
         <w:t xml:space="preserve">result has </w:t>
       </w:r>
@@ -714,7 +714,7 @@
         <w:rPr>
           <w:rFonts w:ascii="Calibri" w:hAnsi="Calibri"/>
           <w:color w:val="000000"/>
-          <w:highlight w:val="yellow"/>
+          <w:highlight w:val="green"/>
         </w:rPr>
         <w:t>1,3,5,2,4,6</w:t>
       </w:r>
@@ -724,15 +724,15 @@
         <w:rPr>
           <w:rFonts w:ascii="Calibri" w:hAnsi="Calibri"/>
           <w:color w:val="000000"/>
-          <w:highlight w:val="yellow"/>
-        </w:rPr>
-      </w:pPr>
-      <w:r>
-        <w:rPr>
-          <w:rFonts w:ascii="Calibri" w:hAnsi="Calibri"/>
-          <w:b/>
-          <w:color w:val="000000"/>
-          <w:highlight w:val="yellow"/>
+          <w:highlight w:val="green"/>
+        </w:rPr>
+      </w:pPr>
+      <w:r>
+        <w:rPr>
+          <w:rFonts w:ascii="Calibri" w:hAnsi="Calibri"/>
+          <w:b/>
+          <w:color w:val="000000"/>
+          <w:highlight w:val="green"/>
         </w:rPr>
         <w:t>(10 points):</w:t>
       </w:r>
@@ -740,7 +740,7 @@
         <w:rPr>
           <w:rFonts w:ascii="Calibri" w:hAnsi="Calibri"/>
           <w:color w:val="000000"/>
-          <w:highlight w:val="yellow"/>
+          <w:highlight w:val="green"/>
         </w:rPr>
         <w:t xml:space="preserve"> </w:t>
       </w:r>
@@ -748,7 +748,7 @@
         <w:rPr>
           <w:rFonts w:ascii="Calibri" w:hAnsi="Calibri"/>
           <w:color w:val="000000"/>
-          <w:highlight w:val="yellow"/>
+          <w:highlight w:val="green"/>
         </w:rPr>
         <w:t xml:space="preserve">As a </w:t>
       </w:r>
@@ -756,7 +756,7 @@
         <w:rPr>
           <w:rFonts w:ascii="Calibri" w:hAnsi="Calibri"/>
           <w:color w:val="000000"/>
-          <w:highlight w:val="yellow"/>
+          <w:highlight w:val="green"/>
         </w:rPr>
         <w:t>developer</w:t>
       </w:r>
@@ -764,7 +764,7 @@
         <w:rPr>
           <w:rFonts w:ascii="Calibri" w:hAnsi="Calibri"/>
           <w:color w:val="000000"/>
-          <w:highlight w:val="yellow"/>
+          <w:highlight w:val="green"/>
         </w:rPr>
         <w:t>, I want to be able to overload the – operator, so that I can subtract one instance of a custom list class from another instance of a custom list class.</w:t>
       </w:r>
@@ -779,14 +779,14 @@
         <w:rPr>
           <w:rFonts w:ascii="Calibri" w:hAnsi="Calibri"/>
           <w:color w:val="000000"/>
-          <w:highlight w:val="yellow"/>
-        </w:rPr>
-      </w:pPr>
-      <w:r>
-        <w:rPr>
-          <w:rFonts w:ascii="Calibri" w:hAnsi="Calibri"/>
-          <w:color w:val="000000"/>
-          <w:highlight w:val="yellow"/>
+          <w:highlight w:val="green"/>
+        </w:rPr>
+      </w:pPr>
+      <w:r>
+        <w:rPr>
+          <w:rFonts w:ascii="Calibri" w:hAnsi="Calibri"/>
+          <w:color w:val="000000"/>
+          <w:highlight w:val="green"/>
         </w:rPr>
         <w:t>List&lt;int&gt; one = new List&lt;int</w:t>
       </w:r>
@@ -795,7 +795,7 @@
         <w:rPr>
           <w:rFonts w:ascii="Calibri" w:hAnsi="Calibri"/>
           <w:color w:val="000000"/>
-          <w:highlight w:val="yellow"/>
+          <w:highlight w:val="green"/>
         </w:rPr>
         <w:t>&gt;(</w:t>
       </w:r>
@@ -804,7 +804,7 @@
         <w:rPr>
           <w:rFonts w:ascii="Calibri" w:hAnsi="Calibri"/>
           <w:color w:val="000000"/>
-          <w:highlight w:val="yellow"/>
+          <w:highlight w:val="green"/>
         </w:rPr>
         <w:t>) {1,3,5}; and List&lt;int&gt; two = new List&lt;int&gt;() {2,1,6};</w:t>
       </w:r>
@@ -819,17 +819,19 @@
         <w:rPr>
           <w:rFonts w:ascii="Calibri" w:hAnsi="Calibri"/>
           <w:color w:val="000000"/>
-          <w:highlight w:val="yellow"/>
-        </w:rPr>
-      </w:pPr>
-      <w:r>
-        <w:rPr>
-          <w:rFonts w:ascii="Calibri" w:hAnsi="Calibri"/>
-          <w:color w:val="000000"/>
-          <w:highlight w:val="yellow"/>
+          <w:highlight w:val="green"/>
+        </w:rPr>
+      </w:pPr>
+      <w:r>
+        <w:rPr>
+          <w:rFonts w:ascii="Calibri" w:hAnsi="Calibri"/>
+          <w:color w:val="000000"/>
+          <w:highlight w:val="green"/>
         </w:rPr>
         <w:t>List&lt;int&gt; result = one - two;</w:t>
       </w:r>
+      <w:bookmarkStart w:id="0" w:name="_GoBack"/>
+      <w:bookmarkEnd w:id="0"/>
     </w:p>
     <w:p>
       <w:pPr>
@@ -841,14 +843,14 @@
         <w:rPr>
           <w:rFonts w:ascii="Calibri" w:hAnsi="Calibri"/>
           <w:color w:val="000000"/>
-          <w:highlight w:val="yellow"/>
-        </w:rPr>
-      </w:pPr>
-      <w:r>
-        <w:rPr>
-          <w:rFonts w:ascii="Calibri" w:hAnsi="Calibri"/>
-          <w:color w:val="000000"/>
-          <w:highlight w:val="yellow"/>
+          <w:highlight w:val="green"/>
+        </w:rPr>
+      </w:pPr>
+      <w:r>
+        <w:rPr>
+          <w:rFonts w:ascii="Calibri" w:hAnsi="Calibri"/>
+          <w:color w:val="000000"/>
+          <w:highlight w:val="green"/>
         </w:rPr>
         <w:t xml:space="preserve">result has </w:t>
       </w:r>
@@ -856,7 +858,7 @@
         <w:rPr>
           <w:rFonts w:ascii="Calibri" w:hAnsi="Calibri"/>
           <w:color w:val="000000"/>
-          <w:highlight w:val="yellow"/>
+          <w:highlight w:val="green"/>
         </w:rPr>
         <w:t>3,5</w:t>
       </w:r>
@@ -910,15 +912,15 @@
         <w:rPr>
           <w:rFonts w:ascii="Calibri" w:hAnsi="Calibri"/>
           <w:color w:val="000000"/>
-          <w:highlight w:val="yellow"/>
-        </w:rPr>
-      </w:pPr>
-      <w:r>
-        <w:rPr>
-          <w:rFonts w:ascii="Calibri" w:hAnsi="Calibri"/>
-          <w:b/>
-          <w:color w:val="000000"/>
-          <w:highlight w:val="yellow"/>
+          <w:highlight w:val="green"/>
+        </w:rPr>
+      </w:pPr>
+      <w:r>
+        <w:rPr>
+          <w:rFonts w:ascii="Calibri" w:hAnsi="Calibri"/>
+          <w:b/>
+          <w:color w:val="000000"/>
+          <w:highlight w:val="green"/>
         </w:rPr>
         <w:t>(10 points):</w:t>
       </w:r>
@@ -926,7 +928,7 @@
         <w:rPr>
           <w:rFonts w:ascii="Calibri" w:hAnsi="Calibri"/>
           <w:color w:val="000000"/>
-          <w:highlight w:val="yellow"/>
+          <w:highlight w:val="green"/>
         </w:rPr>
         <w:t xml:space="preserve"> </w:t>
       </w:r>
@@ -934,7 +936,7 @@
         <w:rPr>
           <w:rFonts w:ascii="Calibri" w:hAnsi="Calibri"/>
           <w:color w:val="000000"/>
-          <w:highlight w:val="yellow"/>
+          <w:highlight w:val="green"/>
         </w:rPr>
         <w:t xml:space="preserve">As a </w:t>
       </w:r>
@@ -942,7 +944,7 @@
         <w:rPr>
           <w:rFonts w:ascii="Calibri" w:hAnsi="Calibri"/>
           <w:color w:val="000000"/>
-          <w:highlight w:val="yellow"/>
+          <w:highlight w:val="green"/>
         </w:rPr>
         <w:t>developer</w:t>
       </w:r>
@@ -950,7 +952,7 @@
         <w:rPr>
           <w:rFonts w:ascii="Calibri" w:hAnsi="Calibri"/>
           <w:color w:val="000000"/>
-          <w:highlight w:val="yellow"/>
+          <w:highlight w:val="green"/>
         </w:rPr>
         <w:t xml:space="preserve">, I want the ability to </w:t>
       </w:r>
@@ -958,7 +960,7 @@
         <w:rPr>
           <w:rFonts w:ascii="Calibri" w:hAnsi="Calibri"/>
           <w:color w:val="000000"/>
-          <w:highlight w:val="yellow"/>
+          <w:highlight w:val="green"/>
         </w:rPr>
         <w:t>zip</w:t>
       </w:r>
@@ -966,7 +968,7 @@
         <w:rPr>
           <w:rFonts w:ascii="Calibri" w:hAnsi="Calibri"/>
           <w:color w:val="000000"/>
-          <w:highlight w:val="yellow"/>
+          <w:highlight w:val="green"/>
         </w:rPr>
         <w:t xml:space="preserve"> two custom</w:t>
       </w:r>
@@ -974,7 +976,7 @@
         <w:rPr>
           <w:rFonts w:ascii="Calibri" w:hAnsi="Calibri"/>
           <w:color w:val="000000"/>
-          <w:highlight w:val="yellow"/>
+          <w:highlight w:val="green"/>
         </w:rPr>
         <w:t xml:space="preserve"> list class instances together</w:t>
       </w:r>
@@ -982,7 +984,7 @@
         <w:rPr>
           <w:rFonts w:ascii="Calibri" w:hAnsi="Calibri"/>
           <w:color w:val="000000"/>
-          <w:highlight w:val="yellow"/>
+          <w:highlight w:val="green"/>
         </w:rPr>
         <w:t xml:space="preserve"> in the form of a zipper</w:t>
       </w:r>
@@ -990,7 +992,7 @@
         <w:rPr>
           <w:rFonts w:ascii="Calibri" w:hAnsi="Calibri"/>
           <w:color w:val="000000"/>
-          <w:highlight w:val="yellow"/>
+          <w:highlight w:val="green"/>
         </w:rPr>
         <w:t>. An example:</w:t>
       </w:r>
@@ -1005,14 +1007,14 @@
         <w:rPr>
           <w:rFonts w:ascii="Calibri" w:hAnsi="Calibri"/>
           <w:color w:val="000000"/>
-          <w:highlight w:val="yellow"/>
-        </w:rPr>
-      </w:pPr>
-      <w:r>
-        <w:rPr>
-          <w:rFonts w:ascii="Calibri" w:hAnsi="Calibri"/>
-          <w:color w:val="000000"/>
-          <w:highlight w:val="yellow"/>
+          <w:highlight w:val="green"/>
+        </w:rPr>
+      </w:pPr>
+      <w:r>
+        <w:rPr>
+          <w:rFonts w:ascii="Calibri" w:hAnsi="Calibri"/>
+          <w:color w:val="000000"/>
+          <w:highlight w:val="green"/>
         </w:rPr>
         <w:t>I have List&lt;int&gt; odd = new List&lt;int</w:t>
       </w:r>
@@ -1021,7 +1023,7 @@
         <w:rPr>
           <w:rFonts w:ascii="Calibri" w:hAnsi="Calibri"/>
           <w:color w:val="000000"/>
-          <w:highlight w:val="yellow"/>
+          <w:highlight w:val="green"/>
         </w:rPr>
         <w:t>&gt;(</w:t>
       </w:r>
@@ -1030,7 +1032,7 @@
         <w:rPr>
           <w:rFonts w:ascii="Calibri" w:hAnsi="Calibri"/>
           <w:color w:val="000000"/>
-          <w:highlight w:val="yellow"/>
+          <w:highlight w:val="green"/>
         </w:rPr>
         <w:t xml:space="preserve">) {1,3,5}; and List&lt;int&gt; even = new List&lt;int&gt;() {2,4,6}; </w:t>
       </w:r>
@@ -1045,7 +1047,7 @@
         <w:rPr>
           <w:rFonts w:ascii="Calibri" w:hAnsi="Calibri"/>
           <w:color w:val="000000"/>
-          <w:highlight w:val="yellow"/>
+          <w:highlight w:val="green"/>
         </w:rPr>
       </w:pPr>
       <w:proofErr w:type="spellStart"/>
@@ -1054,7 +1056,7 @@
         <w:rPr>
           <w:rFonts w:ascii="Calibri" w:hAnsi="Calibri"/>
           <w:color w:val="000000"/>
-          <w:highlight w:val="yellow"/>
+          <w:highlight w:val="green"/>
         </w:rPr>
         <w:t>odd.Zip</w:t>
       </w:r>
@@ -1064,7 +1066,7 @@
         <w:rPr>
           <w:rFonts w:ascii="Calibri" w:hAnsi="Calibri"/>
           <w:color w:val="000000"/>
-          <w:highlight w:val="yellow"/>
+          <w:highlight w:val="green"/>
         </w:rPr>
         <w:t>(even);</w:t>
       </w:r>
@@ -1079,104 +1081,102 @@
         <w:rPr>
           <w:rFonts w:ascii="Calibri" w:hAnsi="Calibri"/>
           <w:color w:val="000000"/>
+          <w:highlight w:val="green"/>
+        </w:rPr>
+      </w:pPr>
+      <w:r>
+        <w:rPr>
+          <w:rFonts w:ascii="Calibri" w:hAnsi="Calibri"/>
+          <w:color w:val="000000"/>
+          <w:highlight w:val="green"/>
+        </w:rPr>
+        <w:t>When lists odd and even are zipped together, your new list will contain values 1,2,3,4,5,6</w:t>
+      </w:r>
+    </w:p>
+    <w:p>
+      <w:pPr>
+        <w:rPr>
+          <w:rFonts w:ascii="Calibri" w:hAnsi="Calibri"/>
+          <w:color w:val="000000"/>
           <w:highlight w:val="yellow"/>
         </w:rPr>
       </w:pPr>
       <w:r>
         <w:rPr>
           <w:rFonts w:ascii="Calibri" w:hAnsi="Calibri"/>
+          <w:b/>
           <w:color w:val="000000"/>
           <w:highlight w:val="yellow"/>
         </w:rPr>
-        <w:t>When lists odd and even are zipped together, your new list will contain values 1,2,3,4,5,6</w:t>
-      </w:r>
-    </w:p>
-    <w:p>
-      <w:pPr>
+        <w:t>(10 points):</w:t>
+      </w:r>
+      <w:r>
         <w:rPr>
           <w:rFonts w:ascii="Calibri" w:hAnsi="Calibri"/>
           <w:color w:val="000000"/>
           <w:highlight w:val="yellow"/>
         </w:rPr>
-      </w:pPr>
-      <w:r>
-        <w:rPr>
-          <w:rFonts w:ascii="Calibri" w:hAnsi="Calibri"/>
-          <w:b/>
+        <w:t xml:space="preserve"> As a developer, I want the custom list class to be </w:t>
+      </w:r>
+      <w:proofErr w:type="spellStart"/>
+      <w:r>
+        <w:rPr>
+          <w:rFonts w:ascii="Calibri" w:hAnsi="Calibri"/>
           <w:color w:val="000000"/>
           <w:highlight w:val="yellow"/>
         </w:rPr>
+        <w:t>iterable</w:t>
+      </w:r>
+      <w:proofErr w:type="spellEnd"/>
+      <w:r>
+        <w:rPr>
+          <w:rFonts w:ascii="Calibri" w:hAnsi="Calibri"/>
+          <w:color w:val="000000"/>
+          <w:highlight w:val="yellow"/>
+        </w:rPr>
+        <w:t>.</w:t>
+      </w:r>
+    </w:p>
+    <w:p>
+      <w:pPr>
+        <w:rPr>
+          <w:rFonts w:ascii="Calibri" w:hAnsi="Calibri"/>
+          <w:color w:val="000000"/>
+        </w:rPr>
+      </w:pPr>
+      <w:r>
+        <w:rPr>
+          <w:rFonts w:ascii="Calibri" w:hAnsi="Calibri"/>
+          <w:b/>
+          <w:color w:val="000000"/>
+          <w:highlight w:val="magenta"/>
+        </w:rPr>
         <w:t>(10 points):</w:t>
       </w:r>
       <w:r>
         <w:rPr>
           <w:rFonts w:ascii="Calibri" w:hAnsi="Calibri"/>
           <w:color w:val="000000"/>
-          <w:highlight w:val="yellow"/>
-        </w:rPr>
-        <w:t xml:space="preserve"> As a developer, I want the custom list class to be </w:t>
-      </w:r>
-      <w:proofErr w:type="spellStart"/>
-      <w:r>
-        <w:rPr>
-          <w:rFonts w:ascii="Calibri" w:hAnsi="Calibri"/>
-          <w:color w:val="000000"/>
-          <w:highlight w:val="yellow"/>
-        </w:rPr>
-        <w:t>iterable</w:t>
-      </w:r>
-      <w:proofErr w:type="spellEnd"/>
-      <w:r>
-        <w:rPr>
-          <w:rFonts w:ascii="Calibri" w:hAnsi="Calibri"/>
-          <w:color w:val="000000"/>
-          <w:highlight w:val="yellow"/>
+          <w:highlight w:val="magenta"/>
+        </w:rPr>
+        <w:t xml:space="preserve"> As a developer, I want to use C# best practices, SOLID design principles, and good naming conventions</w:t>
+      </w:r>
+      <w:r>
+        <w:rPr>
+          <w:rFonts w:ascii="Calibri" w:hAnsi="Calibri"/>
+          <w:color w:val="000000"/>
+          <w:highlight w:val="magenta"/>
+        </w:rPr>
+        <w:t xml:space="preserve"> on the project</w:t>
+      </w:r>
+      <w:r>
+        <w:rPr>
+          <w:rFonts w:ascii="Calibri" w:hAnsi="Calibri"/>
+          <w:color w:val="000000"/>
+          <w:highlight w:val="magenta"/>
         </w:rPr>
         <w:t>.</w:t>
       </w:r>
-    </w:p>
-    <w:p>
-      <w:pPr>
-        <w:rPr>
-          <w:rFonts w:ascii="Calibri" w:hAnsi="Calibri"/>
-          <w:color w:val="000000"/>
-        </w:rPr>
-      </w:pPr>
-      <w:r>
-        <w:rPr>
-          <w:rFonts w:ascii="Calibri" w:hAnsi="Calibri"/>
-          <w:b/>
-          <w:color w:val="000000"/>
-          <w:highlight w:val="yellow"/>
-        </w:rPr>
-        <w:t>(10 points):</w:t>
-      </w:r>
-      <w:r>
-        <w:rPr>
-          <w:rFonts w:ascii="Calibri" w:hAnsi="Calibri"/>
-          <w:color w:val="000000"/>
-          <w:highlight w:val="yellow"/>
-        </w:rPr>
-        <w:t xml:space="preserve"> As a developer, I want to use C# best practices, SOLID design principles, and good naming conventions</w:t>
-      </w:r>
-      <w:r>
-        <w:rPr>
-          <w:rFonts w:ascii="Calibri" w:hAnsi="Calibri"/>
-          <w:color w:val="000000"/>
-          <w:highlight w:val="yellow"/>
-        </w:rPr>
-        <w:t xml:space="preserve"> on the project</w:t>
-      </w:r>
-      <w:r>
-        <w:rPr>
-          <w:rFonts w:ascii="Calibri" w:hAnsi="Calibri"/>
-          <w:color w:val="000000"/>
-          <w:highlight w:val="yellow"/>
-        </w:rPr>
-        <w:t>.</w:t>
-      </w:r>
-      <w:bookmarkStart w:id="0" w:name="_GoBack"/>
-      <w:bookmarkEnd w:id="0"/>
       <w:r>
         <w:rPr>
           <w:rFonts w:ascii="Calibri" w:hAnsi="Calibri"/>

</xml_diff>